<commit_message>
Update 01 - Business Requirements Document (BRD)
Write Table of contents, Change Control and Approvers and executive summary
</commit_message>
<xml_diff>
--- a/02 - LMS-SysCollege/04 - Documents/01 - Business Requirements Document (BRD).docx
+++ b/02 - LMS-SysCollege/04 - Documents/01 - Business Requirements Document (BRD).docx
@@ -2223,17 +2223,354 @@
     </w:p>
     <w:p>
       <w:pPr>
-        <w:spacing w:after="0"/>
+        <w:pStyle w:val="ListParagraph"/>
+        <w:tabs>
+          <w:tab w:val="left" w:pos="0"/>
+        </w:tabs>
+        <w:spacing w:line="240" w:lineRule="auto"/>
+        <w:ind w:left="0"/>
+        <w:jc w:val="both"/>
+        <w:rPr>
+          <w:rFonts w:ascii="Arial" w:hAnsi="Arial" w:cs="Arial"/>
+          <w:b/>
+          <w:bCs/>
+          <w:sz w:val="28"/>
+          <w:szCs w:val="28"/>
+        </w:rPr>
+      </w:pPr>
+      <w:r>
+        <w:rPr>
+          <w:rFonts w:ascii="Arial" w:hAnsi="Arial" w:cs="Arial"/>
+          <w:b/>
+          <w:bCs/>
+          <w:sz w:val="28"/>
+          <w:szCs w:val="28"/>
+        </w:rPr>
+        <w:tab/>
+      </w:r>
+      <w:r>
+        <w:rPr>
+          <w:rFonts w:ascii="Arial" w:hAnsi="Arial" w:cs="Arial"/>
+          <w:b/>
+          <w:bCs/>
+        </w:rPr>
+        <w:tab/>
+      </w:r>
+    </w:p>
+    <w:tbl>
+      <w:tblPr>
+        <w:tblStyle w:val="PlainTable3"/>
+        <w:tblW w:w="9090" w:type="dxa"/>
+        <w:tblLook w:val="04A0" w:firstRow="1" w:lastRow="0" w:firstColumn="1" w:lastColumn="0" w:noHBand="0" w:noVBand="1"/>
+      </w:tblPr>
+      <w:tblGrid>
+        <w:gridCol w:w="355"/>
+        <w:gridCol w:w="1624"/>
+        <w:gridCol w:w="1979"/>
+        <w:gridCol w:w="2522"/>
+        <w:gridCol w:w="2610"/>
+      </w:tblGrid>
+      <w:tr>
+        <w:trPr>
+          <w:cnfStyle w:val="100000000000" w:firstRow="1" w:lastRow="0" w:firstColumn="0" w:lastColumn="0" w:oddVBand="0" w:evenVBand="0" w:oddHBand="0" w:evenHBand="0" w:firstRowFirstColumn="0" w:firstRowLastColumn="0" w:lastRowFirstColumn="0" w:lastRowLastColumn="0"/>
+        </w:trPr>
+        <w:tc>
+          <w:tcPr>
+            <w:cnfStyle w:val="001000000100" w:firstRow="0" w:lastRow="0" w:firstColumn="1" w:lastColumn="0" w:oddVBand="0" w:evenVBand="0" w:oddHBand="0" w:evenHBand="0" w:firstRowFirstColumn="1" w:firstRowLastColumn="0" w:lastRowFirstColumn="0" w:lastRowLastColumn="0"/>
+            <w:tcW w:w="355" w:type="dxa"/>
+          </w:tcPr>
+          <w:p>
+            <w:pPr>
+              <w:jc w:val="both"/>
+              <w:rPr>
+                <w:rFonts w:ascii="Arial" w:hAnsi="Arial" w:cs="Arial"/>
+              </w:rPr>
+            </w:pPr>
+            <w:r>
+              <w:rPr>
+                <w:rFonts w:ascii="Arial" w:hAnsi="Arial" w:cs="Arial"/>
+              </w:rPr>
+              <w:t>#</w:t>
+            </w:r>
+          </w:p>
+        </w:tc>
+        <w:tc>
+          <w:tcPr>
+            <w:tcW w:w="1624" w:type="dxa"/>
+          </w:tcPr>
+          <w:p>
+            <w:pPr>
+              <w:jc w:val="both"/>
+              <w:cnfStyle w:val="100000000000" w:firstRow="1" w:lastRow="0" w:firstColumn="0" w:lastColumn="0" w:oddVBand="0" w:evenVBand="0" w:oddHBand="0" w:evenHBand="0" w:firstRowFirstColumn="0" w:firstRowLastColumn="0" w:lastRowFirstColumn="0" w:lastRowLastColumn="0"/>
+              <w:rPr>
+                <w:rFonts w:ascii="Arial" w:hAnsi="Arial" w:cs="Arial"/>
+              </w:rPr>
+            </w:pPr>
+            <w:r>
+              <w:rPr>
+                <w:rFonts w:ascii="Arial" w:hAnsi="Arial" w:cs="Arial"/>
+              </w:rPr>
+              <w:t>version</w:t>
+            </w:r>
+          </w:p>
+        </w:tc>
+        <w:tc>
+          <w:tcPr>
+            <w:tcW w:w="1979" w:type="dxa"/>
+          </w:tcPr>
+          <w:p>
+            <w:pPr>
+              <w:jc w:val="both"/>
+              <w:cnfStyle w:val="100000000000" w:firstRow="1" w:lastRow="0" w:firstColumn="0" w:lastColumn="0" w:oddVBand="0" w:evenVBand="0" w:oddHBand="0" w:evenHBand="0" w:firstRowFirstColumn="0" w:firstRowLastColumn="0" w:lastRowFirstColumn="0" w:lastRowLastColumn="0"/>
+              <w:rPr>
+                <w:rFonts w:ascii="Arial" w:hAnsi="Arial" w:cs="Arial"/>
+              </w:rPr>
+            </w:pPr>
+            <w:r>
+              <w:rPr>
+                <w:rFonts w:ascii="Arial" w:hAnsi="Arial" w:cs="Arial"/>
+              </w:rPr>
+              <w:t>Date</w:t>
+            </w:r>
+          </w:p>
+        </w:tc>
+        <w:tc>
+          <w:tcPr>
+            <w:tcW w:w="2522" w:type="dxa"/>
+          </w:tcPr>
+          <w:p>
+            <w:pPr>
+              <w:jc w:val="both"/>
+              <w:cnfStyle w:val="100000000000" w:firstRow="1" w:lastRow="0" w:firstColumn="0" w:lastColumn="0" w:oddVBand="0" w:evenVBand="0" w:oddHBand="0" w:evenHBand="0" w:firstRowFirstColumn="0" w:firstRowLastColumn="0" w:lastRowFirstColumn="0" w:lastRowLastColumn="0"/>
+              <w:rPr>
+                <w:rFonts w:ascii="Arial" w:hAnsi="Arial" w:cs="Arial"/>
+              </w:rPr>
+            </w:pPr>
+            <w:r>
+              <w:rPr>
+                <w:rFonts w:ascii="Arial" w:hAnsi="Arial" w:cs="Arial"/>
+              </w:rPr>
+              <w:t>Author</w:t>
+            </w:r>
+          </w:p>
+        </w:tc>
+        <w:tc>
+          <w:tcPr>
+            <w:tcW w:w="2610" w:type="dxa"/>
+          </w:tcPr>
+          <w:p>
+            <w:pPr>
+              <w:jc w:val="both"/>
+              <w:cnfStyle w:val="100000000000" w:firstRow="1" w:lastRow="0" w:firstColumn="0" w:lastColumn="0" w:oddVBand="0" w:evenVBand="0" w:oddHBand="0" w:evenHBand="0" w:firstRowFirstColumn="0" w:firstRowLastColumn="0" w:lastRowFirstColumn="0" w:lastRowLastColumn="0"/>
+              <w:rPr>
+                <w:rFonts w:ascii="Arial" w:hAnsi="Arial" w:cs="Arial"/>
+              </w:rPr>
+            </w:pPr>
+            <w:r>
+              <w:rPr>
+                <w:rFonts w:ascii="Arial" w:hAnsi="Arial" w:cs="Arial"/>
+              </w:rPr>
+              <w:t>description</w:t>
+            </w:r>
+          </w:p>
+        </w:tc>
+      </w:tr>
+      <w:tr>
+        <w:trPr>
+          <w:cnfStyle w:val="000000100000" w:firstRow="0" w:lastRow="0" w:firstColumn="0" w:lastColumn="0" w:oddVBand="0" w:evenVBand="0" w:oddHBand="1" w:evenHBand="0" w:firstRowFirstColumn="0" w:firstRowLastColumn="0" w:lastRowFirstColumn="0" w:lastRowLastColumn="0"/>
+        </w:trPr>
+        <w:tc>
+          <w:tcPr>
+            <w:cnfStyle w:val="001000000000" w:firstRow="0" w:lastRow="0" w:firstColumn="1" w:lastColumn="0" w:oddVBand="0" w:evenVBand="0" w:oddHBand="0" w:evenHBand="0" w:firstRowFirstColumn="0" w:firstRowLastColumn="0" w:lastRowFirstColumn="0" w:lastRowLastColumn="0"/>
+            <w:tcW w:w="355" w:type="dxa"/>
+          </w:tcPr>
+          <w:p>
+            <w:pPr>
+              <w:jc w:val="both"/>
+              <w:rPr>
+                <w:rFonts w:ascii="Arial" w:hAnsi="Arial" w:cs="Arial"/>
+              </w:rPr>
+            </w:pPr>
+            <w:r>
+              <w:rPr>
+                <w:rFonts w:ascii="Arial" w:hAnsi="Arial" w:cs="Arial"/>
+              </w:rPr>
+              <w:t>1</w:t>
+            </w:r>
+          </w:p>
+        </w:tc>
+        <w:tc>
+          <w:tcPr>
+            <w:tcW w:w="1624" w:type="dxa"/>
+          </w:tcPr>
+          <w:p>
+            <w:pPr>
+              <w:jc w:val="both"/>
+              <w:cnfStyle w:val="000000100000" w:firstRow="0" w:lastRow="0" w:firstColumn="0" w:lastColumn="0" w:oddVBand="0" w:evenVBand="0" w:oddHBand="1" w:evenHBand="0" w:firstRowFirstColumn="0" w:firstRowLastColumn="0" w:lastRowFirstColumn="0" w:lastRowLastColumn="0"/>
+              <w:rPr>
+                <w:rFonts w:ascii="Arial" w:hAnsi="Arial" w:cs="Arial"/>
+              </w:rPr>
+            </w:pPr>
+            <w:r>
+              <w:rPr>
+                <w:rFonts w:ascii="Arial" w:hAnsi="Arial" w:cs="Arial"/>
+              </w:rPr>
+              <w:t>1.0</w:t>
+            </w:r>
+          </w:p>
+        </w:tc>
+        <w:tc>
+          <w:tcPr>
+            <w:tcW w:w="1979" w:type="dxa"/>
+          </w:tcPr>
+          <w:p>
+            <w:pPr>
+              <w:jc w:val="both"/>
+              <w:cnfStyle w:val="000000100000" w:firstRow="0" w:lastRow="0" w:firstColumn="0" w:lastColumn="0" w:oddVBand="0" w:evenVBand="0" w:oddHBand="1" w:evenHBand="0" w:firstRowFirstColumn="0" w:firstRowLastColumn="0" w:lastRowFirstColumn="0" w:lastRowLastColumn="0"/>
+              <w:rPr>
+                <w:rFonts w:ascii="Arial" w:hAnsi="Arial" w:cs="Arial"/>
+              </w:rPr>
+            </w:pPr>
+            <w:r>
+              <w:rPr>
+                <w:rFonts w:ascii="Arial" w:hAnsi="Arial" w:cs="Arial"/>
+              </w:rPr>
+              <w:t>07 May 2025</w:t>
+            </w:r>
+          </w:p>
+        </w:tc>
+        <w:tc>
+          <w:tcPr>
+            <w:tcW w:w="2522" w:type="dxa"/>
+          </w:tcPr>
+          <w:p>
+            <w:pPr>
+              <w:jc w:val="both"/>
+              <w:cnfStyle w:val="000000100000" w:firstRow="0" w:lastRow="0" w:firstColumn="0" w:lastColumn="0" w:oddVBand="0" w:evenVBand="0" w:oddHBand="1" w:evenHBand="0" w:firstRowFirstColumn="0" w:firstRowLastColumn="0" w:lastRowFirstColumn="0" w:lastRowLastColumn="0"/>
+              <w:rPr>
+                <w:rFonts w:ascii="Arial" w:hAnsi="Arial" w:cs="Arial"/>
+              </w:rPr>
+            </w:pPr>
+            <w:r>
+              <w:rPr>
+                <w:rFonts w:ascii="Arial" w:hAnsi="Arial" w:cs="Arial"/>
+              </w:rPr>
+              <w:t>Zohaib Waqar</w:t>
+            </w:r>
+          </w:p>
+        </w:tc>
+        <w:tc>
+          <w:tcPr>
+            <w:tcW w:w="2610" w:type="dxa"/>
+          </w:tcPr>
+          <w:p>
+            <w:pPr>
+              <w:jc w:val="both"/>
+              <w:cnfStyle w:val="000000100000" w:firstRow="0" w:lastRow="0" w:firstColumn="0" w:lastColumn="0" w:oddVBand="0" w:evenVBand="0" w:oddHBand="1" w:evenHBand="0" w:firstRowFirstColumn="0" w:firstRowLastColumn="0" w:lastRowFirstColumn="0" w:lastRowLastColumn="0"/>
+              <w:rPr>
+                <w:rFonts w:ascii="Arial" w:hAnsi="Arial" w:cs="Arial"/>
+              </w:rPr>
+            </w:pPr>
+            <w:r>
+              <w:rPr>
+                <w:rFonts w:ascii="Arial" w:hAnsi="Arial" w:cs="Arial"/>
+              </w:rPr>
+              <w:t>Initial Draft</w:t>
+            </w:r>
+          </w:p>
+        </w:tc>
+      </w:tr>
+    </w:tbl>
+    <w:p>
+      <w:pPr>
+        <w:spacing w:after="0" w:line="240" w:lineRule="auto"/>
         <w:jc w:val="both"/>
         <w:rPr>
           <w:rFonts w:ascii="Arial" w:hAnsi="Arial" w:cs="Arial"/>
         </w:rPr>
       </w:pPr>
+    </w:p>
+    <w:p>
+      <w:pPr>
+        <w:pStyle w:val="ListParagraph"/>
+        <w:tabs>
+          <w:tab w:val="left" w:pos="90"/>
+        </w:tabs>
+        <w:spacing w:line="240" w:lineRule="auto"/>
+        <w:jc w:val="both"/>
+        <w:rPr>
+          <w:rFonts w:ascii="Arial" w:hAnsi="Arial" w:cs="Arial"/>
+          <w:b/>
+          <w:bCs/>
+        </w:rPr>
+      </w:pPr>
+      <w:r>
+        <w:rPr>
+          <w:rFonts w:ascii="Arial" w:hAnsi="Arial" w:cs="Arial"/>
+          <w:b/>
+          <w:bCs/>
+        </w:rPr>
+        <w:t xml:space="preserve">Reviewed By: </w:t>
+      </w:r>
       <w:r>
         <w:rPr>
           <w:rFonts w:ascii="Arial" w:hAnsi="Arial" w:cs="Arial"/>
         </w:rPr>
-        <w:t>This document serves as a foundational reference to understand the expectations, needs, and constraints of each stakeholder group, ensuring that the project requirements are accurately defined and aligned with business objectives. The responses collected will guide the development of a comprehensive and validated set of requirements for successful project execution.</w:t>
+        <w:t>[Reviewer Name Here]</w:t>
+      </w:r>
+    </w:p>
+    <w:p>
+      <w:pPr>
+        <w:pStyle w:val="ListParagraph"/>
+        <w:tabs>
+          <w:tab w:val="left" w:pos="90"/>
+        </w:tabs>
+        <w:spacing w:line="240" w:lineRule="auto"/>
+        <w:jc w:val="both"/>
+        <w:rPr>
+          <w:rFonts w:ascii="Arial" w:hAnsi="Arial" w:cs="Arial"/>
+          <w:b/>
+          <w:bCs/>
+        </w:rPr>
+      </w:pPr>
+    </w:p>
+    <w:p>
+      <w:pPr>
+        <w:pStyle w:val="ListParagraph"/>
+        <w:tabs>
+          <w:tab w:val="left" w:pos="90"/>
+        </w:tabs>
+        <w:spacing w:line="240" w:lineRule="auto"/>
+        <w:jc w:val="both"/>
+        <w:rPr>
+          <w:rFonts w:ascii="Arial" w:hAnsi="Arial" w:cs="Arial"/>
+        </w:rPr>
+      </w:pPr>
+      <w:r>
+        <w:rPr>
+          <w:rFonts w:ascii="Arial" w:hAnsi="Arial" w:cs="Arial"/>
+          <w:b/>
+          <w:bCs/>
+        </w:rPr>
+        <w:t xml:space="preserve">Approved By: </w:t>
+      </w:r>
+      <w:r>
+        <w:rPr>
+          <w:rFonts w:ascii="Arial" w:hAnsi="Arial" w:cs="Arial"/>
+        </w:rPr>
+        <w:t>[</w:t>
+      </w:r>
+      <w:r>
+        <w:rPr>
+          <w:rFonts w:ascii="Arial" w:hAnsi="Arial" w:cs="Arial"/>
+        </w:rPr>
+        <w:t>Approver</w:t>
+      </w:r>
+      <w:r>
+        <w:rPr>
+          <w:rFonts w:ascii="Arial" w:hAnsi="Arial" w:cs="Arial"/>
+        </w:rPr>
+        <w:t xml:space="preserve"> Name Here]</w:t>
       </w:r>
     </w:p>
     <w:p>
@@ -2266,6 +2603,16 @@
           <w:szCs w:val="28"/>
         </w:rPr>
       </w:pPr>
+      <w:r>
+        <w:rPr>
+          <w:rFonts w:ascii="Arial" w:hAnsi="Arial" w:cs="Arial"/>
+          <w:b/>
+          <w:bCs/>
+          <w:sz w:val="28"/>
+          <w:szCs w:val="28"/>
+        </w:rPr>
+        <w:t>Executive Summary</w:t>
+      </w:r>
     </w:p>
     <w:p>
       <w:pPr>
@@ -2275,6 +2622,481 @@
           <w:rFonts w:ascii="Arial" w:hAnsi="Arial" w:cs="Arial"/>
         </w:rPr>
       </w:pPr>
+      <w:r>
+        <w:rPr>
+          <w:rFonts w:ascii="Arial" w:hAnsi="Arial" w:cs="Arial"/>
+        </w:rPr>
+        <w:t>This BRD outlines the business needs, goals, and high-level requirements for implementing a modern Learning Management System (LMS) at Sys College. This system aims to support strategic objectives such as improving teaching quality, increasing student engagement, and enabling digital transformation across campuses. The document is informed by stakeholder interviews and aligned with institutional priorities.</w:t>
+      </w:r>
+    </w:p>
+    <w:p>
+      <w:pPr>
+        <w:spacing w:after="0" w:line="240" w:lineRule="auto"/>
+        <w:jc w:val="both"/>
+        <w:rPr>
+          <w:rFonts w:ascii="Arial" w:hAnsi="Arial" w:cs="Arial"/>
+        </w:rPr>
+      </w:pPr>
+    </w:p>
+    <w:p>
+      <w:pPr>
+        <w:pStyle w:val="ListParagraph"/>
+        <w:numPr>
+          <w:ilvl w:val="0"/>
+          <w:numId w:val="17"/>
+        </w:numPr>
+        <w:tabs>
+          <w:tab w:val="left" w:pos="0"/>
+        </w:tabs>
+        <w:spacing w:line="240" w:lineRule="auto"/>
+        <w:ind w:left="0" w:firstLine="0"/>
+        <w:jc w:val="both"/>
+        <w:rPr>
+          <w:rFonts w:ascii="Arial" w:hAnsi="Arial" w:cs="Arial"/>
+          <w:b/>
+          <w:bCs/>
+        </w:rPr>
+      </w:pPr>
+      <w:r>
+        <w:rPr>
+          <w:rFonts w:ascii="Arial" w:hAnsi="Arial" w:cs="Arial"/>
+          <w:b/>
+          <w:bCs/>
+        </w:rPr>
+        <w:t>Glossary</w:t>
+      </w:r>
+    </w:p>
+    <w:p>
+      <w:pPr>
+        <w:pStyle w:val="ListParagraph"/>
+        <w:tabs>
+          <w:tab w:val="left" w:pos="0"/>
+        </w:tabs>
+        <w:spacing w:line="240" w:lineRule="auto"/>
+        <w:ind w:left="0"/>
+        <w:jc w:val="both"/>
+        <w:rPr>
+          <w:rFonts w:ascii="Arial" w:hAnsi="Arial" w:cs="Arial"/>
+          <w:b/>
+          <w:bCs/>
+        </w:rPr>
+      </w:pPr>
+    </w:p>
+    <w:tbl>
+      <w:tblPr>
+        <w:tblStyle w:val="PlainTable3"/>
+        <w:tblW w:w="9090" w:type="dxa"/>
+        <w:tblLook w:val="04A0" w:firstRow="1" w:lastRow="0" w:firstColumn="1" w:lastColumn="0" w:noHBand="0" w:noVBand="1"/>
+      </w:tblPr>
+      <w:tblGrid>
+        <w:gridCol w:w="355"/>
+        <w:gridCol w:w="2885"/>
+        <w:gridCol w:w="5850"/>
+      </w:tblGrid>
+      <w:tr>
+        <w:trPr>
+          <w:cnfStyle w:val="100000000000" w:firstRow="1" w:lastRow="0" w:firstColumn="0" w:lastColumn="0" w:oddVBand="0" w:evenVBand="0" w:oddHBand="0" w:evenHBand="0" w:firstRowFirstColumn="0" w:firstRowLastColumn="0" w:lastRowFirstColumn="0" w:lastRowLastColumn="0"/>
+        </w:trPr>
+        <w:tc>
+          <w:tcPr>
+            <w:cnfStyle w:val="001000000100" w:firstRow="0" w:lastRow="0" w:firstColumn="1" w:lastColumn="0" w:oddVBand="0" w:evenVBand="0" w:oddHBand="0" w:evenHBand="0" w:firstRowFirstColumn="1" w:firstRowLastColumn="0" w:lastRowFirstColumn="0" w:lastRowLastColumn="0"/>
+            <w:tcW w:w="355" w:type="dxa"/>
+          </w:tcPr>
+          <w:p>
+            <w:pPr>
+              <w:jc w:val="both"/>
+              <w:rPr>
+                <w:rFonts w:ascii="Arial" w:hAnsi="Arial" w:cs="Arial"/>
+              </w:rPr>
+            </w:pPr>
+            <w:r>
+              <w:rPr>
+                <w:rFonts w:ascii="Arial" w:hAnsi="Arial" w:cs="Arial"/>
+              </w:rPr>
+              <w:t>#</w:t>
+            </w:r>
+          </w:p>
+        </w:tc>
+        <w:tc>
+          <w:tcPr>
+            <w:tcW w:w="2885" w:type="dxa"/>
+          </w:tcPr>
+          <w:p>
+            <w:pPr>
+              <w:jc w:val="both"/>
+              <w:cnfStyle w:val="100000000000" w:firstRow="1" w:lastRow="0" w:firstColumn="0" w:lastColumn="0" w:oddVBand="0" w:evenVBand="0" w:oddHBand="0" w:evenHBand="0" w:firstRowFirstColumn="0" w:firstRowLastColumn="0" w:lastRowFirstColumn="0" w:lastRowLastColumn="0"/>
+              <w:rPr>
+                <w:rFonts w:ascii="Arial" w:hAnsi="Arial" w:cs="Arial"/>
+              </w:rPr>
+            </w:pPr>
+            <w:r>
+              <w:rPr>
+                <w:rFonts w:ascii="Arial" w:hAnsi="Arial" w:cs="Arial"/>
+              </w:rPr>
+              <w:t>Term</w:t>
+            </w:r>
+          </w:p>
+        </w:tc>
+        <w:tc>
+          <w:tcPr>
+            <w:tcW w:w="5850" w:type="dxa"/>
+          </w:tcPr>
+          <w:p>
+            <w:pPr>
+              <w:jc w:val="both"/>
+              <w:cnfStyle w:val="100000000000" w:firstRow="1" w:lastRow="0" w:firstColumn="0" w:lastColumn="0" w:oddVBand="0" w:evenVBand="0" w:oddHBand="0" w:evenHBand="0" w:firstRowFirstColumn="0" w:firstRowLastColumn="0" w:lastRowFirstColumn="0" w:lastRowLastColumn="0"/>
+              <w:rPr>
+                <w:rFonts w:ascii="Arial" w:hAnsi="Arial" w:cs="Arial"/>
+              </w:rPr>
+            </w:pPr>
+            <w:r>
+              <w:rPr>
+                <w:rFonts w:ascii="Arial" w:hAnsi="Arial" w:cs="Arial"/>
+              </w:rPr>
+              <w:t>definition</w:t>
+            </w:r>
+          </w:p>
+        </w:tc>
+      </w:tr>
+      <w:tr>
+        <w:trPr>
+          <w:cnfStyle w:val="000000100000" w:firstRow="0" w:lastRow="0" w:firstColumn="0" w:lastColumn="0" w:oddVBand="0" w:evenVBand="0" w:oddHBand="1" w:evenHBand="0" w:firstRowFirstColumn="0" w:firstRowLastColumn="0" w:lastRowFirstColumn="0" w:lastRowLastColumn="0"/>
+        </w:trPr>
+        <w:tc>
+          <w:tcPr>
+            <w:cnfStyle w:val="001000000000" w:firstRow="0" w:lastRow="0" w:firstColumn="1" w:lastColumn="0" w:oddVBand="0" w:evenVBand="0" w:oddHBand="0" w:evenHBand="0" w:firstRowFirstColumn="0" w:firstRowLastColumn="0" w:lastRowFirstColumn="0" w:lastRowLastColumn="0"/>
+            <w:tcW w:w="355" w:type="dxa"/>
+          </w:tcPr>
+          <w:p>
+            <w:pPr>
+              <w:jc w:val="both"/>
+              <w:rPr>
+                <w:rFonts w:ascii="Arial" w:hAnsi="Arial" w:cs="Arial"/>
+              </w:rPr>
+            </w:pPr>
+            <w:r>
+              <w:rPr>
+                <w:rFonts w:ascii="Arial" w:hAnsi="Arial" w:cs="Arial"/>
+              </w:rPr>
+              <w:t>1</w:t>
+            </w:r>
+          </w:p>
+        </w:tc>
+        <w:tc>
+          <w:tcPr>
+            <w:tcW w:w="2885" w:type="dxa"/>
+          </w:tcPr>
+          <w:p>
+            <w:pPr>
+              <w:jc w:val="both"/>
+              <w:cnfStyle w:val="000000100000" w:firstRow="0" w:lastRow="0" w:firstColumn="0" w:lastColumn="0" w:oddVBand="0" w:evenVBand="0" w:oddHBand="1" w:evenHBand="0" w:firstRowFirstColumn="0" w:firstRowLastColumn="0" w:lastRowFirstColumn="0" w:lastRowLastColumn="0"/>
+              <w:rPr>
+                <w:rFonts w:ascii="Arial" w:hAnsi="Arial" w:cs="Arial"/>
+              </w:rPr>
+            </w:pPr>
+            <w:r>
+              <w:rPr>
+                <w:rFonts w:ascii="Arial" w:hAnsi="Arial" w:cs="Arial"/>
+              </w:rPr>
+              <w:t>LMS</w:t>
+            </w:r>
+          </w:p>
+        </w:tc>
+        <w:tc>
+          <w:tcPr>
+            <w:tcW w:w="5850" w:type="dxa"/>
+          </w:tcPr>
+          <w:p>
+            <w:pPr>
+              <w:jc w:val="both"/>
+              <w:cnfStyle w:val="000000100000" w:firstRow="0" w:lastRow="0" w:firstColumn="0" w:lastColumn="0" w:oddVBand="0" w:evenVBand="0" w:oddHBand="1" w:evenHBand="0" w:firstRowFirstColumn="0" w:firstRowLastColumn="0" w:lastRowFirstColumn="0" w:lastRowLastColumn="0"/>
+              <w:rPr>
+                <w:rFonts w:ascii="Arial" w:hAnsi="Arial" w:cs="Arial"/>
+              </w:rPr>
+            </w:pPr>
+            <w:r>
+              <w:rPr>
+                <w:rFonts w:ascii="Arial" w:hAnsi="Arial" w:cs="Arial"/>
+              </w:rPr>
+              <w:t>Learning Management System</w:t>
+            </w:r>
+          </w:p>
+        </w:tc>
+      </w:tr>
+      <w:tr>
+        <w:tc>
+          <w:tcPr>
+            <w:cnfStyle w:val="001000000000" w:firstRow="0" w:lastRow="0" w:firstColumn="1" w:lastColumn="0" w:oddVBand="0" w:evenVBand="0" w:oddHBand="0" w:evenHBand="0" w:firstRowFirstColumn="0" w:firstRowLastColumn="0" w:lastRowFirstColumn="0" w:lastRowLastColumn="0"/>
+            <w:tcW w:w="355" w:type="dxa"/>
+          </w:tcPr>
+          <w:p>
+            <w:pPr>
+              <w:jc w:val="both"/>
+              <w:rPr>
+                <w:rFonts w:ascii="Arial" w:hAnsi="Arial" w:cs="Arial"/>
+              </w:rPr>
+            </w:pPr>
+            <w:r>
+              <w:rPr>
+                <w:rFonts w:ascii="Arial" w:hAnsi="Arial" w:cs="Arial"/>
+              </w:rPr>
+              <w:t>2</w:t>
+            </w:r>
+          </w:p>
+        </w:tc>
+        <w:tc>
+          <w:tcPr>
+            <w:tcW w:w="2885" w:type="dxa"/>
+          </w:tcPr>
+          <w:p>
+            <w:pPr>
+              <w:jc w:val="both"/>
+              <w:cnfStyle w:val="000000000000" w:firstRow="0" w:lastRow="0" w:firstColumn="0" w:lastColumn="0" w:oddVBand="0" w:evenVBand="0" w:oddHBand="0" w:evenHBand="0" w:firstRowFirstColumn="0" w:firstRowLastColumn="0" w:lastRowFirstColumn="0" w:lastRowLastColumn="0"/>
+              <w:rPr>
+                <w:rFonts w:ascii="Arial" w:hAnsi="Arial" w:cs="Arial"/>
+              </w:rPr>
+            </w:pPr>
+            <w:r>
+              <w:rPr>
+                <w:rFonts w:ascii="Arial" w:hAnsi="Arial" w:cs="Arial"/>
+              </w:rPr>
+              <w:t>SIS</w:t>
+            </w:r>
+          </w:p>
+        </w:tc>
+        <w:tc>
+          <w:tcPr>
+            <w:tcW w:w="5850" w:type="dxa"/>
+          </w:tcPr>
+          <w:p>
+            <w:pPr>
+              <w:jc w:val="both"/>
+              <w:cnfStyle w:val="000000000000" w:firstRow="0" w:lastRow="0" w:firstColumn="0" w:lastColumn="0" w:oddVBand="0" w:evenVBand="0" w:oddHBand="0" w:evenHBand="0" w:firstRowFirstColumn="0" w:firstRowLastColumn="0" w:lastRowFirstColumn="0" w:lastRowLastColumn="0"/>
+              <w:rPr>
+                <w:rFonts w:ascii="Arial" w:hAnsi="Arial" w:cs="Arial"/>
+              </w:rPr>
+            </w:pPr>
+            <w:r>
+              <w:rPr>
+                <w:rFonts w:ascii="Arial" w:hAnsi="Arial" w:cs="Arial"/>
+              </w:rPr>
+              <w:t>Student Information System</w:t>
+            </w:r>
+          </w:p>
+        </w:tc>
+      </w:tr>
+      <w:tr>
+        <w:trPr>
+          <w:cnfStyle w:val="000000100000" w:firstRow="0" w:lastRow="0" w:firstColumn="0" w:lastColumn="0" w:oddVBand="0" w:evenVBand="0" w:oddHBand="1" w:evenHBand="0" w:firstRowFirstColumn="0" w:firstRowLastColumn="0" w:lastRowFirstColumn="0" w:lastRowLastColumn="0"/>
+        </w:trPr>
+        <w:tc>
+          <w:tcPr>
+            <w:cnfStyle w:val="001000000000" w:firstRow="0" w:lastRow="0" w:firstColumn="1" w:lastColumn="0" w:oddVBand="0" w:evenVBand="0" w:oddHBand="0" w:evenHBand="0" w:firstRowFirstColumn="0" w:firstRowLastColumn="0" w:lastRowFirstColumn="0" w:lastRowLastColumn="0"/>
+            <w:tcW w:w="355" w:type="dxa"/>
+          </w:tcPr>
+          <w:p>
+            <w:pPr>
+              <w:jc w:val="both"/>
+              <w:rPr>
+                <w:rFonts w:ascii="Arial" w:hAnsi="Arial" w:cs="Arial"/>
+              </w:rPr>
+            </w:pPr>
+            <w:r>
+              <w:rPr>
+                <w:rFonts w:ascii="Arial" w:hAnsi="Arial" w:cs="Arial"/>
+              </w:rPr>
+              <w:t>3</w:t>
+            </w:r>
+          </w:p>
+        </w:tc>
+        <w:tc>
+          <w:tcPr>
+            <w:tcW w:w="2885" w:type="dxa"/>
+          </w:tcPr>
+          <w:p>
+            <w:pPr>
+              <w:jc w:val="both"/>
+              <w:cnfStyle w:val="000000100000" w:firstRow="0" w:lastRow="0" w:firstColumn="0" w:lastColumn="0" w:oddVBand="0" w:evenVBand="0" w:oddHBand="1" w:evenHBand="0" w:firstRowFirstColumn="0" w:firstRowLastColumn="0" w:lastRowFirstColumn="0" w:lastRowLastColumn="0"/>
+              <w:rPr>
+                <w:rFonts w:ascii="Arial" w:hAnsi="Arial" w:cs="Arial"/>
+              </w:rPr>
+            </w:pPr>
+            <w:r>
+              <w:rPr>
+                <w:rFonts w:ascii="Arial" w:hAnsi="Arial" w:cs="Arial"/>
+              </w:rPr>
+              <w:t>RBAC</w:t>
+            </w:r>
+          </w:p>
+        </w:tc>
+        <w:tc>
+          <w:tcPr>
+            <w:tcW w:w="5850" w:type="dxa"/>
+          </w:tcPr>
+          <w:p>
+            <w:pPr>
+              <w:jc w:val="both"/>
+              <w:cnfStyle w:val="000000100000" w:firstRow="0" w:lastRow="0" w:firstColumn="0" w:lastColumn="0" w:oddVBand="0" w:evenVBand="0" w:oddHBand="1" w:evenHBand="0" w:firstRowFirstColumn="0" w:firstRowLastColumn="0" w:lastRowFirstColumn="0" w:lastRowLastColumn="0"/>
+              <w:rPr>
+                <w:rFonts w:ascii="Arial" w:hAnsi="Arial" w:cs="Arial"/>
+              </w:rPr>
+            </w:pPr>
+            <w:r>
+              <w:rPr>
+                <w:rFonts w:ascii="Arial" w:hAnsi="Arial" w:cs="Arial"/>
+              </w:rPr>
+              <w:t>Role-Based Access Control</w:t>
+            </w:r>
+          </w:p>
+        </w:tc>
+      </w:tr>
+      <w:tr>
+        <w:tc>
+          <w:tcPr>
+            <w:cnfStyle w:val="001000000000" w:firstRow="0" w:lastRow="0" w:firstColumn="1" w:lastColumn="0" w:oddVBand="0" w:evenVBand="0" w:oddHBand="0" w:evenHBand="0" w:firstRowFirstColumn="0" w:firstRowLastColumn="0" w:lastRowFirstColumn="0" w:lastRowLastColumn="0"/>
+            <w:tcW w:w="355" w:type="dxa"/>
+          </w:tcPr>
+          <w:p>
+            <w:pPr>
+              <w:jc w:val="both"/>
+              <w:rPr>
+                <w:rFonts w:ascii="Arial" w:hAnsi="Arial" w:cs="Arial"/>
+              </w:rPr>
+            </w:pPr>
+            <w:r>
+              <w:rPr>
+                <w:rFonts w:ascii="Arial" w:hAnsi="Arial" w:cs="Arial"/>
+              </w:rPr>
+              <w:t>4</w:t>
+            </w:r>
+          </w:p>
+        </w:tc>
+        <w:tc>
+          <w:tcPr>
+            <w:tcW w:w="2885" w:type="dxa"/>
+          </w:tcPr>
+          <w:p>
+            <w:pPr>
+              <w:jc w:val="both"/>
+              <w:cnfStyle w:val="000000000000" w:firstRow="0" w:lastRow="0" w:firstColumn="0" w:lastColumn="0" w:oddVBand="0" w:evenVBand="0" w:oddHBand="0" w:evenHBand="0" w:firstRowFirstColumn="0" w:firstRowLastColumn="0" w:lastRowFirstColumn="0" w:lastRowLastColumn="0"/>
+              <w:rPr>
+                <w:rFonts w:ascii="Arial" w:hAnsi="Arial" w:cs="Arial"/>
+              </w:rPr>
+            </w:pPr>
+            <w:r>
+              <w:rPr>
+                <w:rFonts w:ascii="Arial" w:hAnsi="Arial" w:cs="Arial"/>
+              </w:rPr>
+              <w:t>SSO</w:t>
+            </w:r>
+          </w:p>
+        </w:tc>
+        <w:tc>
+          <w:tcPr>
+            <w:tcW w:w="5850" w:type="dxa"/>
+          </w:tcPr>
+          <w:p>
+            <w:pPr>
+              <w:jc w:val="both"/>
+              <w:cnfStyle w:val="000000000000" w:firstRow="0" w:lastRow="0" w:firstColumn="0" w:lastColumn="0" w:oddVBand="0" w:evenVBand="0" w:oddHBand="0" w:evenHBand="0" w:firstRowFirstColumn="0" w:firstRowLastColumn="0" w:lastRowFirstColumn="0" w:lastRowLastColumn="0"/>
+              <w:rPr>
+                <w:rFonts w:ascii="Arial" w:hAnsi="Arial" w:cs="Arial"/>
+              </w:rPr>
+            </w:pPr>
+            <w:r>
+              <w:rPr>
+                <w:rFonts w:ascii="Arial" w:hAnsi="Arial" w:cs="Arial"/>
+              </w:rPr>
+              <w:t>Single Sign-On</w:t>
+            </w:r>
+          </w:p>
+        </w:tc>
+      </w:tr>
+      <w:tr>
+        <w:trPr>
+          <w:cnfStyle w:val="000000100000" w:firstRow="0" w:lastRow="0" w:firstColumn="0" w:lastColumn="0" w:oddVBand="0" w:evenVBand="0" w:oddHBand="1" w:evenHBand="0" w:firstRowFirstColumn="0" w:firstRowLastColumn="0" w:lastRowFirstColumn="0" w:lastRowLastColumn="0"/>
+        </w:trPr>
+        <w:tc>
+          <w:tcPr>
+            <w:cnfStyle w:val="001000000000" w:firstRow="0" w:lastRow="0" w:firstColumn="1" w:lastColumn="0" w:oddVBand="0" w:evenVBand="0" w:oddHBand="0" w:evenHBand="0" w:firstRowFirstColumn="0" w:firstRowLastColumn="0" w:lastRowFirstColumn="0" w:lastRowLastColumn="0"/>
+            <w:tcW w:w="355" w:type="dxa"/>
+          </w:tcPr>
+          <w:p>
+            <w:pPr>
+              <w:jc w:val="both"/>
+              <w:rPr>
+                <w:rFonts w:ascii="Arial" w:hAnsi="Arial" w:cs="Arial"/>
+              </w:rPr>
+            </w:pPr>
+            <w:r>
+              <w:rPr>
+                <w:rFonts w:ascii="Arial" w:hAnsi="Arial" w:cs="Arial"/>
+              </w:rPr>
+              <w:t>5</w:t>
+            </w:r>
+          </w:p>
+        </w:tc>
+        <w:tc>
+          <w:tcPr>
+            <w:tcW w:w="2885" w:type="dxa"/>
+          </w:tcPr>
+          <w:p>
+            <w:pPr>
+              <w:jc w:val="both"/>
+              <w:cnfStyle w:val="000000100000" w:firstRow="0" w:lastRow="0" w:firstColumn="0" w:lastColumn="0" w:oddVBand="0" w:evenVBand="0" w:oddHBand="1" w:evenHBand="0" w:firstRowFirstColumn="0" w:firstRowLastColumn="0" w:lastRowFirstColumn="0" w:lastRowLastColumn="0"/>
+              <w:rPr>
+                <w:rFonts w:ascii="Arial" w:hAnsi="Arial" w:cs="Arial"/>
+              </w:rPr>
+            </w:pPr>
+            <w:r>
+              <w:rPr>
+                <w:rFonts w:ascii="Arial" w:hAnsi="Arial" w:cs="Arial"/>
+              </w:rPr>
+              <w:t>KPI</w:t>
+            </w:r>
+          </w:p>
+        </w:tc>
+        <w:tc>
+          <w:tcPr>
+            <w:tcW w:w="5850" w:type="dxa"/>
+          </w:tcPr>
+          <w:p>
+            <w:pPr>
+              <w:jc w:val="both"/>
+              <w:cnfStyle w:val="000000100000" w:firstRow="0" w:lastRow="0" w:firstColumn="0" w:lastColumn="0" w:oddVBand="0" w:evenVBand="0" w:oddHBand="1" w:evenHBand="0" w:firstRowFirstColumn="0" w:firstRowLastColumn="0" w:lastRowFirstColumn="0" w:lastRowLastColumn="0"/>
+              <w:rPr>
+                <w:rFonts w:ascii="Arial" w:hAnsi="Arial" w:cs="Arial"/>
+              </w:rPr>
+            </w:pPr>
+            <w:r>
+              <w:rPr>
+                <w:rFonts w:ascii="Arial" w:hAnsi="Arial" w:cs="Arial"/>
+              </w:rPr>
+              <w:t>Key Performance Indicators</w:t>
+            </w:r>
+          </w:p>
+        </w:tc>
+      </w:tr>
+    </w:tbl>
+    <w:p>
+      <w:pPr>
+        <w:spacing w:after="0" w:line="240" w:lineRule="auto"/>
+        <w:jc w:val="both"/>
+        <w:rPr>
+          <w:rFonts w:ascii="Arial" w:hAnsi="Arial" w:cs="Arial"/>
+        </w:rPr>
+      </w:pPr>
+    </w:p>
+    <w:p>
+      <w:pPr>
+        <w:spacing w:after="0" w:line="240" w:lineRule="auto"/>
+        <w:jc w:val="both"/>
+        <w:rPr>
+          <w:rFonts w:ascii="Arial" w:hAnsi="Arial" w:cs="Arial"/>
+          <w:sz w:val="22"/>
+          <w:szCs w:val="22"/>
+        </w:rPr>
+      </w:pPr>
     </w:p>
     <w:p>
       <w:pPr>
@@ -2283,6 +3105,8 @@
         <w:jc w:val="both"/>
         <w:rPr>
           <w:rFonts w:ascii="Arial" w:hAnsi="Arial" w:cs="Arial"/>
+          <w:sz w:val="22"/>
+          <w:szCs w:val="22"/>
         </w:rPr>
       </w:pPr>
     </w:p>
@@ -8808,6 +9632,155 @@
     </w:lvl>
   </w:abstractNum>
   <w:abstractNum w:abstractNumId="36" w15:restartNumberingAfterBreak="0">
+    <w:nsid w:val="5E47100C"/>
+    <w:multiLevelType w:val="multilevel"/>
+    <w:tmpl w:val="91029648"/>
+    <w:lvl w:ilvl="0">
+      <w:start w:val="1"/>
+      <w:numFmt w:val="bullet"/>
+      <w:lvlText w:val=""/>
+      <w:lvlJc w:val="left"/>
+      <w:pPr>
+        <w:tabs>
+          <w:tab w:val="num" w:pos="720"/>
+        </w:tabs>
+        <w:ind w:left="720" w:hanging="360"/>
+      </w:pPr>
+      <w:rPr>
+        <w:rFonts w:ascii="Symbol" w:hAnsi="Symbol" w:hint="default"/>
+        <w:sz w:val="20"/>
+      </w:rPr>
+    </w:lvl>
+    <w:lvl w:ilvl="1" w:tentative="1">
+      <w:start w:val="1"/>
+      <w:numFmt w:val="bullet"/>
+      <w:lvlText w:val="o"/>
+      <w:lvlJc w:val="left"/>
+      <w:pPr>
+        <w:tabs>
+          <w:tab w:val="num" w:pos="1440"/>
+        </w:tabs>
+        <w:ind w:left="1440" w:hanging="360"/>
+      </w:pPr>
+      <w:rPr>
+        <w:rFonts w:ascii="Courier New" w:hAnsi="Courier New" w:hint="default"/>
+        <w:sz w:val="20"/>
+      </w:rPr>
+    </w:lvl>
+    <w:lvl w:ilvl="2" w:tentative="1">
+      <w:start w:val="1"/>
+      <w:numFmt w:val="bullet"/>
+      <w:lvlText w:val=""/>
+      <w:lvlJc w:val="left"/>
+      <w:pPr>
+        <w:tabs>
+          <w:tab w:val="num" w:pos="2160"/>
+        </w:tabs>
+        <w:ind w:left="2160" w:hanging="360"/>
+      </w:pPr>
+      <w:rPr>
+        <w:rFonts w:ascii="Wingdings" w:hAnsi="Wingdings" w:hint="default"/>
+        <w:sz w:val="20"/>
+      </w:rPr>
+    </w:lvl>
+    <w:lvl w:ilvl="3" w:tentative="1">
+      <w:start w:val="1"/>
+      <w:numFmt w:val="bullet"/>
+      <w:lvlText w:val=""/>
+      <w:lvlJc w:val="left"/>
+      <w:pPr>
+        <w:tabs>
+          <w:tab w:val="num" w:pos="2880"/>
+        </w:tabs>
+        <w:ind w:left="2880" w:hanging="360"/>
+      </w:pPr>
+      <w:rPr>
+        <w:rFonts w:ascii="Wingdings" w:hAnsi="Wingdings" w:hint="default"/>
+        <w:sz w:val="20"/>
+      </w:rPr>
+    </w:lvl>
+    <w:lvl w:ilvl="4" w:tentative="1">
+      <w:start w:val="1"/>
+      <w:numFmt w:val="bullet"/>
+      <w:lvlText w:val=""/>
+      <w:lvlJc w:val="left"/>
+      <w:pPr>
+        <w:tabs>
+          <w:tab w:val="num" w:pos="3600"/>
+        </w:tabs>
+        <w:ind w:left="3600" w:hanging="360"/>
+      </w:pPr>
+      <w:rPr>
+        <w:rFonts w:ascii="Wingdings" w:hAnsi="Wingdings" w:hint="default"/>
+        <w:sz w:val="20"/>
+      </w:rPr>
+    </w:lvl>
+    <w:lvl w:ilvl="5" w:tentative="1">
+      <w:start w:val="1"/>
+      <w:numFmt w:val="bullet"/>
+      <w:lvlText w:val=""/>
+      <w:lvlJc w:val="left"/>
+      <w:pPr>
+        <w:tabs>
+          <w:tab w:val="num" w:pos="4320"/>
+        </w:tabs>
+        <w:ind w:left="4320" w:hanging="360"/>
+      </w:pPr>
+      <w:rPr>
+        <w:rFonts w:ascii="Wingdings" w:hAnsi="Wingdings" w:hint="default"/>
+        <w:sz w:val="20"/>
+      </w:rPr>
+    </w:lvl>
+    <w:lvl w:ilvl="6" w:tentative="1">
+      <w:start w:val="1"/>
+      <w:numFmt w:val="bullet"/>
+      <w:lvlText w:val=""/>
+      <w:lvlJc w:val="left"/>
+      <w:pPr>
+        <w:tabs>
+          <w:tab w:val="num" w:pos="5040"/>
+        </w:tabs>
+        <w:ind w:left="5040" w:hanging="360"/>
+      </w:pPr>
+      <w:rPr>
+        <w:rFonts w:ascii="Wingdings" w:hAnsi="Wingdings" w:hint="default"/>
+        <w:sz w:val="20"/>
+      </w:rPr>
+    </w:lvl>
+    <w:lvl w:ilvl="7" w:tentative="1">
+      <w:start w:val="1"/>
+      <w:numFmt w:val="bullet"/>
+      <w:lvlText w:val=""/>
+      <w:lvlJc w:val="left"/>
+      <w:pPr>
+        <w:tabs>
+          <w:tab w:val="num" w:pos="5760"/>
+        </w:tabs>
+        <w:ind w:left="5760" w:hanging="360"/>
+      </w:pPr>
+      <w:rPr>
+        <w:rFonts w:ascii="Wingdings" w:hAnsi="Wingdings" w:hint="default"/>
+        <w:sz w:val="20"/>
+      </w:rPr>
+    </w:lvl>
+    <w:lvl w:ilvl="8" w:tentative="1">
+      <w:start w:val="1"/>
+      <w:numFmt w:val="bullet"/>
+      <w:lvlText w:val=""/>
+      <w:lvlJc w:val="left"/>
+      <w:pPr>
+        <w:tabs>
+          <w:tab w:val="num" w:pos="6480"/>
+        </w:tabs>
+        <w:ind w:left="6480" w:hanging="360"/>
+      </w:pPr>
+      <w:rPr>
+        <w:rFonts w:ascii="Wingdings" w:hAnsi="Wingdings" w:hint="default"/>
+        <w:sz w:val="20"/>
+      </w:rPr>
+    </w:lvl>
+  </w:abstractNum>
+  <w:abstractNum w:abstractNumId="37" w15:restartNumberingAfterBreak="0">
     <w:nsid w:val="670B5AF5"/>
     <w:multiLevelType w:val="multilevel"/>
     <w:tmpl w:val="4C6C25A6"/>
@@ -8956,7 +9929,7 @@
       </w:rPr>
     </w:lvl>
   </w:abstractNum>
-  <w:abstractNum w:abstractNumId="37" w15:restartNumberingAfterBreak="0">
+  <w:abstractNum w:abstractNumId="38" w15:restartNumberingAfterBreak="0">
     <w:nsid w:val="785E0A23"/>
     <w:multiLevelType w:val="multilevel"/>
     <w:tmpl w:val="3A9E1E5A"/>
@@ -9163,7 +10136,7 @@
     <w:abstractNumId w:val="2"/>
   </w:num>
   <w:num w:numId="20" w16cid:durableId="1581720276">
-    <w:abstractNumId w:val="36"/>
+    <w:abstractNumId w:val="37"/>
   </w:num>
   <w:num w:numId="21" w16cid:durableId="1273588952">
     <w:abstractNumId w:val="25"/>
@@ -9193,7 +10166,7 @@
     <w:abstractNumId w:val="31"/>
   </w:num>
   <w:num w:numId="30" w16cid:durableId="1971594141">
-    <w:abstractNumId w:val="37"/>
+    <w:abstractNumId w:val="38"/>
   </w:num>
   <w:num w:numId="31" w16cid:durableId="1357079680">
     <w:abstractNumId w:val="35"/>
@@ -9218,6 +10191,9 @@
   </w:num>
   <w:num w:numId="38" w16cid:durableId="2134981849">
     <w:abstractNumId w:val="3"/>
+  </w:num>
+  <w:num w:numId="39" w16cid:durableId="1688211074">
+    <w:abstractNumId w:val="36"/>
   </w:num>
 </w:numbering>
 </file>
@@ -9825,7 +10801,6 @@
   <w:style w:type="character" w:default="1" w:styleId="DefaultParagraphFont">
     <w:name w:val="Default Paragraph Font"/>
     <w:uiPriority w:val="1"/>
-    <w:semiHidden/>
     <w:unhideWhenUsed/>
   </w:style>
   <w:style w:type="table" w:default="1" w:styleId="TableNormal">
@@ -10806,9 +11781,9 @@
     <w:rsid w:val="0015275E"/>
     <w:rsid w:val="001D32B8"/>
     <w:rsid w:val="002A12E6"/>
+    <w:rsid w:val="0048426E"/>
     <w:rsid w:val="004E2139"/>
     <w:rsid w:val="00511296"/>
-    <w:rsid w:val="006059AB"/>
     <w:rsid w:val="0061242D"/>
     <w:rsid w:val="007B4100"/>
     <w:rsid w:val="008F1BD4"/>

</xml_diff>

<commit_message>
Update 01 - Business Requirements Document (BRD).docx
</commit_message>
<xml_diff>
--- a/02 - LMS-SysCollege/04 - Documents/01 - Business Requirements Document (BRD).docx
+++ b/02 - LMS-SysCollege/04 - Documents/01 - Business Requirements Document (BRD).docx
@@ -3810,6 +3810,353 @@
     </w:p>
     <w:p>
       <w:pPr>
+        <w:pStyle w:val="ListParagraph"/>
+        <w:tabs>
+          <w:tab w:val="left" w:pos="0"/>
+        </w:tabs>
+        <w:spacing w:line="360" w:lineRule="auto"/>
+        <w:ind w:left="1440"/>
+        <w:jc w:val="both"/>
+        <w:rPr>
+          <w:rFonts w:ascii="Arial" w:hAnsi="Arial" w:cs="Arial"/>
+        </w:rPr>
+      </w:pPr>
+    </w:p>
+    <w:p>
+      <w:pPr>
+        <w:pStyle w:val="ListParagraph"/>
+        <w:numPr>
+          <w:ilvl w:val="0"/>
+          <w:numId w:val="17"/>
+        </w:numPr>
+        <w:tabs>
+          <w:tab w:val="left" w:pos="0"/>
+        </w:tabs>
+        <w:spacing w:line="240" w:lineRule="auto"/>
+        <w:ind w:left="0" w:firstLine="0"/>
+        <w:jc w:val="both"/>
+        <w:rPr>
+          <w:rFonts w:ascii="Arial" w:hAnsi="Arial" w:cs="Arial"/>
+          <w:b/>
+          <w:bCs/>
+          <w:sz w:val="28"/>
+          <w:szCs w:val="28"/>
+        </w:rPr>
+      </w:pPr>
+      <w:r>
+        <w:rPr>
+          <w:rFonts w:ascii="Arial" w:hAnsi="Arial" w:cs="Arial"/>
+          <w:b/>
+          <w:bCs/>
+          <w:sz w:val="28"/>
+          <w:szCs w:val="28"/>
+        </w:rPr>
+        <w:t>Project Scope</w:t>
+      </w:r>
+    </w:p>
+    <w:p>
+      <w:pPr>
+        <w:pStyle w:val="ListParagraph"/>
+        <w:tabs>
+          <w:tab w:val="left" w:pos="0"/>
+        </w:tabs>
+        <w:spacing w:line="240" w:lineRule="auto"/>
+        <w:jc w:val="both"/>
+        <w:rPr>
+          <w:rFonts w:ascii="Arial" w:hAnsi="Arial" w:cs="Arial"/>
+          <w:b/>
+          <w:bCs/>
+        </w:rPr>
+      </w:pPr>
+    </w:p>
+    <w:p>
+      <w:pPr>
+        <w:pStyle w:val="ListParagraph"/>
+        <w:numPr>
+          <w:ilvl w:val="1"/>
+          <w:numId w:val="17"/>
+        </w:numPr>
+        <w:tabs>
+          <w:tab w:val="left" w:pos="0"/>
+        </w:tabs>
+        <w:spacing w:line="360" w:lineRule="auto"/>
+        <w:ind w:firstLine="0"/>
+        <w:jc w:val="both"/>
+        <w:rPr>
+          <w:rFonts w:ascii="Arial" w:hAnsi="Arial" w:cs="Arial"/>
+          <w:b/>
+          <w:bCs/>
+        </w:rPr>
+      </w:pPr>
+      <w:r>
+        <w:rPr>
+          <w:rFonts w:ascii="Arial" w:hAnsi="Arial" w:cs="Arial"/>
+          <w:b/>
+          <w:bCs/>
+        </w:rPr>
+        <w:t>In Scope</w:t>
+      </w:r>
+    </w:p>
+    <w:p>
+      <w:pPr>
+        <w:pStyle w:val="ListParagraph"/>
+        <w:numPr>
+          <w:ilvl w:val="2"/>
+          <w:numId w:val="17"/>
+        </w:numPr>
+        <w:tabs>
+          <w:tab w:val="left" w:pos="0"/>
+        </w:tabs>
+        <w:spacing w:line="360" w:lineRule="auto"/>
+        <w:ind w:left="1440" w:firstLine="0"/>
+        <w:jc w:val="both"/>
+        <w:rPr>
+          <w:rFonts w:ascii="Arial" w:hAnsi="Arial" w:cs="Arial"/>
+        </w:rPr>
+      </w:pPr>
+      <w:r>
+        <w:rPr>
+          <w:rFonts w:ascii="Arial" w:hAnsi="Arial" w:cs="Arial"/>
+        </w:rPr>
+        <w:t>Centralized content management and learning modules</w:t>
+      </w:r>
+    </w:p>
+    <w:p>
+      <w:pPr>
+        <w:pStyle w:val="ListParagraph"/>
+        <w:numPr>
+          <w:ilvl w:val="2"/>
+          <w:numId w:val="17"/>
+        </w:numPr>
+        <w:tabs>
+          <w:tab w:val="left" w:pos="0"/>
+        </w:tabs>
+        <w:spacing w:line="360" w:lineRule="auto"/>
+        <w:ind w:left="1440" w:firstLine="0"/>
+        <w:jc w:val="both"/>
+        <w:rPr>
+          <w:rFonts w:ascii="Arial" w:hAnsi="Arial" w:cs="Arial"/>
+        </w:rPr>
+      </w:pPr>
+      <w:r>
+        <w:rPr>
+          <w:rFonts w:ascii="Arial" w:hAnsi="Arial" w:cs="Arial"/>
+        </w:rPr>
+        <w:t>Assignment submissions and grading workflows</w:t>
+      </w:r>
+    </w:p>
+    <w:p>
+      <w:pPr>
+        <w:pStyle w:val="ListParagraph"/>
+        <w:numPr>
+          <w:ilvl w:val="2"/>
+          <w:numId w:val="17"/>
+        </w:numPr>
+        <w:tabs>
+          <w:tab w:val="left" w:pos="0"/>
+        </w:tabs>
+        <w:spacing w:line="360" w:lineRule="auto"/>
+        <w:ind w:left="1440" w:firstLine="0"/>
+        <w:jc w:val="both"/>
+        <w:rPr>
+          <w:rFonts w:ascii="Arial" w:hAnsi="Arial" w:cs="Arial"/>
+        </w:rPr>
+      </w:pPr>
+      <w:r>
+        <w:rPr>
+          <w:rFonts w:ascii="Arial" w:hAnsi="Arial" w:cs="Arial"/>
+        </w:rPr>
+        <w:t>Real-time dashboards and analytics</w:t>
+      </w:r>
+    </w:p>
+    <w:p>
+      <w:pPr>
+        <w:pStyle w:val="ListParagraph"/>
+        <w:numPr>
+          <w:ilvl w:val="2"/>
+          <w:numId w:val="17"/>
+        </w:numPr>
+        <w:tabs>
+          <w:tab w:val="left" w:pos="0"/>
+        </w:tabs>
+        <w:spacing w:line="360" w:lineRule="auto"/>
+        <w:ind w:left="1440" w:firstLine="0"/>
+        <w:jc w:val="both"/>
+        <w:rPr>
+          <w:rFonts w:ascii="Arial" w:hAnsi="Arial" w:cs="Arial"/>
+        </w:rPr>
+      </w:pPr>
+      <w:r>
+        <w:rPr>
+          <w:rFonts w:ascii="Arial" w:hAnsi="Arial" w:cs="Arial"/>
+        </w:rPr>
+        <w:t>Mobile and offline access</w:t>
+      </w:r>
+    </w:p>
+    <w:p>
+      <w:pPr>
+        <w:pStyle w:val="ListParagraph"/>
+        <w:numPr>
+          <w:ilvl w:val="2"/>
+          <w:numId w:val="17"/>
+        </w:numPr>
+        <w:tabs>
+          <w:tab w:val="left" w:pos="0"/>
+        </w:tabs>
+        <w:spacing w:line="360" w:lineRule="auto"/>
+        <w:ind w:left="1440" w:firstLine="0"/>
+        <w:jc w:val="both"/>
+        <w:rPr>
+          <w:rFonts w:ascii="Arial" w:hAnsi="Arial" w:cs="Arial"/>
+        </w:rPr>
+      </w:pPr>
+      <w:r>
+        <w:rPr>
+          <w:rFonts w:ascii="Arial" w:hAnsi="Arial" w:cs="Arial"/>
+        </w:rPr>
+        <w:t>Integration with core systems (SIS, AD)</w:t>
+      </w:r>
+    </w:p>
+    <w:p>
+      <w:pPr>
+        <w:pStyle w:val="ListParagraph"/>
+        <w:numPr>
+          <w:ilvl w:val="2"/>
+          <w:numId w:val="17"/>
+        </w:numPr>
+        <w:tabs>
+          <w:tab w:val="left" w:pos="0"/>
+        </w:tabs>
+        <w:spacing w:after="0" w:line="360" w:lineRule="auto"/>
+        <w:ind w:left="1440" w:firstLine="0"/>
+        <w:jc w:val="both"/>
+        <w:rPr>
+          <w:rFonts w:ascii="Arial" w:hAnsi="Arial" w:cs="Arial"/>
+        </w:rPr>
+      </w:pPr>
+      <w:r>
+        <w:rPr>
+          <w:rFonts w:ascii="Arial" w:hAnsi="Arial" w:cs="Arial"/>
+        </w:rPr>
+        <w:t>Role-based access and permissions</w:t>
+      </w:r>
+    </w:p>
+    <w:p>
+      <w:pPr>
+        <w:pStyle w:val="ListParagraph"/>
+        <w:tabs>
+          <w:tab w:val="left" w:pos="0"/>
+        </w:tabs>
+        <w:spacing w:after="0" w:line="240" w:lineRule="auto"/>
+        <w:ind w:left="1440"/>
+        <w:jc w:val="both"/>
+        <w:rPr>
+          <w:rFonts w:ascii="Arial" w:hAnsi="Arial" w:cs="Arial"/>
+        </w:rPr>
+      </w:pPr>
+    </w:p>
+    <w:p>
+      <w:pPr>
+        <w:pStyle w:val="ListParagraph"/>
+        <w:numPr>
+          <w:ilvl w:val="1"/>
+          <w:numId w:val="17"/>
+        </w:numPr>
+        <w:tabs>
+          <w:tab w:val="left" w:pos="0"/>
+        </w:tabs>
+        <w:spacing w:line="360" w:lineRule="auto"/>
+        <w:ind w:firstLine="0"/>
+        <w:jc w:val="both"/>
+        <w:rPr>
+          <w:rFonts w:ascii="Arial" w:hAnsi="Arial" w:cs="Arial"/>
+          <w:b/>
+          <w:bCs/>
+        </w:rPr>
+      </w:pPr>
+      <w:r>
+        <w:rPr>
+          <w:rFonts w:ascii="Arial" w:hAnsi="Arial" w:cs="Arial"/>
+          <w:b/>
+          <w:bCs/>
+        </w:rPr>
+        <w:t>Out of Scope</w:t>
+      </w:r>
+    </w:p>
+    <w:p>
+      <w:pPr>
+        <w:pStyle w:val="ListParagraph"/>
+        <w:numPr>
+          <w:ilvl w:val="2"/>
+          <w:numId w:val="17"/>
+        </w:numPr>
+        <w:tabs>
+          <w:tab w:val="left" w:pos="0"/>
+        </w:tabs>
+        <w:spacing w:line="360" w:lineRule="auto"/>
+        <w:ind w:left="1440" w:firstLine="0"/>
+        <w:jc w:val="both"/>
+        <w:rPr>
+          <w:rFonts w:ascii="Arial" w:hAnsi="Arial" w:cs="Arial"/>
+        </w:rPr>
+      </w:pPr>
+      <w:r>
+        <w:rPr>
+          <w:rFonts w:ascii="Arial" w:hAnsi="Arial" w:cs="Arial"/>
+        </w:rPr>
+        <w:t>Physical infrastructure upgrades</w:t>
+      </w:r>
+    </w:p>
+    <w:p>
+      <w:pPr>
+        <w:pStyle w:val="ListParagraph"/>
+        <w:numPr>
+          <w:ilvl w:val="2"/>
+          <w:numId w:val="17"/>
+        </w:numPr>
+        <w:tabs>
+          <w:tab w:val="left" w:pos="0"/>
+        </w:tabs>
+        <w:spacing w:line="360" w:lineRule="auto"/>
+        <w:ind w:left="1440" w:firstLine="0"/>
+        <w:jc w:val="both"/>
+        <w:rPr>
+          <w:rFonts w:ascii="Arial" w:hAnsi="Arial" w:cs="Arial"/>
+        </w:rPr>
+      </w:pPr>
+      <w:r>
+        <w:rPr>
+          <w:rFonts w:ascii="Arial" w:hAnsi="Arial" w:cs="Arial"/>
+        </w:rPr>
+        <w:t>Third-party course content creation</w:t>
+      </w:r>
+    </w:p>
+    <w:p>
+      <w:pPr>
+        <w:pStyle w:val="ListParagraph"/>
+        <w:numPr>
+          <w:ilvl w:val="2"/>
+          <w:numId w:val="17"/>
+        </w:numPr>
+        <w:tabs>
+          <w:tab w:val="left" w:pos="0"/>
+        </w:tabs>
+        <w:spacing w:line="360" w:lineRule="auto"/>
+        <w:ind w:left="1440" w:firstLine="0"/>
+        <w:jc w:val="both"/>
+        <w:rPr>
+          <w:rFonts w:ascii="Arial" w:hAnsi="Arial" w:cs="Arial"/>
+        </w:rPr>
+      </w:pPr>
+      <w:r>
+        <w:rPr>
+          <w:rFonts w:ascii="Arial" w:hAnsi="Arial" w:cs="Arial"/>
+        </w:rPr>
+        <w:t>External certification or accreditation platforms</w:t>
+      </w:r>
+    </w:p>
+    <w:p>
+      <w:pPr>
         <w:tabs>
           <w:tab w:val="left" w:pos="0"/>
         </w:tabs>
@@ -7235,6 +7582,155 @@
     </w:lvl>
   </w:abstractNum>
   <w:abstractNum w:abstractNumId="12" w15:restartNumberingAfterBreak="0">
+    <w:nsid w:val="16D23533"/>
+    <w:multiLevelType w:val="multilevel"/>
+    <w:tmpl w:val="4CBA005E"/>
+    <w:lvl w:ilvl="0">
+      <w:start w:val="1"/>
+      <w:numFmt w:val="bullet"/>
+      <w:lvlText w:val=""/>
+      <w:lvlJc w:val="left"/>
+      <w:pPr>
+        <w:tabs>
+          <w:tab w:val="num" w:pos="720"/>
+        </w:tabs>
+        <w:ind w:left="720" w:hanging="360"/>
+      </w:pPr>
+      <w:rPr>
+        <w:rFonts w:ascii="Symbol" w:hAnsi="Symbol" w:hint="default"/>
+        <w:sz w:val="20"/>
+      </w:rPr>
+    </w:lvl>
+    <w:lvl w:ilvl="1" w:tentative="1">
+      <w:start w:val="1"/>
+      <w:numFmt w:val="bullet"/>
+      <w:lvlText w:val="o"/>
+      <w:lvlJc w:val="left"/>
+      <w:pPr>
+        <w:tabs>
+          <w:tab w:val="num" w:pos="1440"/>
+        </w:tabs>
+        <w:ind w:left="1440" w:hanging="360"/>
+      </w:pPr>
+      <w:rPr>
+        <w:rFonts w:ascii="Courier New" w:hAnsi="Courier New" w:hint="default"/>
+        <w:sz w:val="20"/>
+      </w:rPr>
+    </w:lvl>
+    <w:lvl w:ilvl="2" w:tentative="1">
+      <w:start w:val="1"/>
+      <w:numFmt w:val="bullet"/>
+      <w:lvlText w:val=""/>
+      <w:lvlJc w:val="left"/>
+      <w:pPr>
+        <w:tabs>
+          <w:tab w:val="num" w:pos="2160"/>
+        </w:tabs>
+        <w:ind w:left="2160" w:hanging="360"/>
+      </w:pPr>
+      <w:rPr>
+        <w:rFonts w:ascii="Wingdings" w:hAnsi="Wingdings" w:hint="default"/>
+        <w:sz w:val="20"/>
+      </w:rPr>
+    </w:lvl>
+    <w:lvl w:ilvl="3" w:tentative="1">
+      <w:start w:val="1"/>
+      <w:numFmt w:val="bullet"/>
+      <w:lvlText w:val=""/>
+      <w:lvlJc w:val="left"/>
+      <w:pPr>
+        <w:tabs>
+          <w:tab w:val="num" w:pos="2880"/>
+        </w:tabs>
+        <w:ind w:left="2880" w:hanging="360"/>
+      </w:pPr>
+      <w:rPr>
+        <w:rFonts w:ascii="Wingdings" w:hAnsi="Wingdings" w:hint="default"/>
+        <w:sz w:val="20"/>
+      </w:rPr>
+    </w:lvl>
+    <w:lvl w:ilvl="4" w:tentative="1">
+      <w:start w:val="1"/>
+      <w:numFmt w:val="bullet"/>
+      <w:lvlText w:val=""/>
+      <w:lvlJc w:val="left"/>
+      <w:pPr>
+        <w:tabs>
+          <w:tab w:val="num" w:pos="3600"/>
+        </w:tabs>
+        <w:ind w:left="3600" w:hanging="360"/>
+      </w:pPr>
+      <w:rPr>
+        <w:rFonts w:ascii="Wingdings" w:hAnsi="Wingdings" w:hint="default"/>
+        <w:sz w:val="20"/>
+      </w:rPr>
+    </w:lvl>
+    <w:lvl w:ilvl="5" w:tentative="1">
+      <w:start w:val="1"/>
+      <w:numFmt w:val="bullet"/>
+      <w:lvlText w:val=""/>
+      <w:lvlJc w:val="left"/>
+      <w:pPr>
+        <w:tabs>
+          <w:tab w:val="num" w:pos="4320"/>
+        </w:tabs>
+        <w:ind w:left="4320" w:hanging="360"/>
+      </w:pPr>
+      <w:rPr>
+        <w:rFonts w:ascii="Wingdings" w:hAnsi="Wingdings" w:hint="default"/>
+        <w:sz w:val="20"/>
+      </w:rPr>
+    </w:lvl>
+    <w:lvl w:ilvl="6" w:tentative="1">
+      <w:start w:val="1"/>
+      <w:numFmt w:val="bullet"/>
+      <w:lvlText w:val=""/>
+      <w:lvlJc w:val="left"/>
+      <w:pPr>
+        <w:tabs>
+          <w:tab w:val="num" w:pos="5040"/>
+        </w:tabs>
+        <w:ind w:left="5040" w:hanging="360"/>
+      </w:pPr>
+      <w:rPr>
+        <w:rFonts w:ascii="Wingdings" w:hAnsi="Wingdings" w:hint="default"/>
+        <w:sz w:val="20"/>
+      </w:rPr>
+    </w:lvl>
+    <w:lvl w:ilvl="7" w:tentative="1">
+      <w:start w:val="1"/>
+      <w:numFmt w:val="bullet"/>
+      <w:lvlText w:val=""/>
+      <w:lvlJc w:val="left"/>
+      <w:pPr>
+        <w:tabs>
+          <w:tab w:val="num" w:pos="5760"/>
+        </w:tabs>
+        <w:ind w:left="5760" w:hanging="360"/>
+      </w:pPr>
+      <w:rPr>
+        <w:rFonts w:ascii="Wingdings" w:hAnsi="Wingdings" w:hint="default"/>
+        <w:sz w:val="20"/>
+      </w:rPr>
+    </w:lvl>
+    <w:lvl w:ilvl="8" w:tentative="1">
+      <w:start w:val="1"/>
+      <w:numFmt w:val="bullet"/>
+      <w:lvlText w:val=""/>
+      <w:lvlJc w:val="left"/>
+      <w:pPr>
+        <w:tabs>
+          <w:tab w:val="num" w:pos="6480"/>
+        </w:tabs>
+        <w:ind w:left="6480" w:hanging="360"/>
+      </w:pPr>
+      <w:rPr>
+        <w:rFonts w:ascii="Wingdings" w:hAnsi="Wingdings" w:hint="default"/>
+        <w:sz w:val="20"/>
+      </w:rPr>
+    </w:lvl>
+  </w:abstractNum>
+  <w:abstractNum w:abstractNumId="13" w15:restartNumberingAfterBreak="0">
     <w:nsid w:val="19545F24"/>
     <w:multiLevelType w:val="multilevel"/>
     <w:tmpl w:val="8BD85FFE"/>
@@ -7383,7 +7879,7 @@
       </w:rPr>
     </w:lvl>
   </w:abstractNum>
-  <w:abstractNum w:abstractNumId="13" w15:restartNumberingAfterBreak="0">
+  <w:abstractNum w:abstractNumId="14" w15:restartNumberingAfterBreak="0">
     <w:nsid w:val="23F530C8"/>
     <w:multiLevelType w:val="multilevel"/>
     <w:tmpl w:val="8766E778"/>
@@ -7528,7 +8024,7 @@
       </w:rPr>
     </w:lvl>
   </w:abstractNum>
-  <w:abstractNum w:abstractNumId="14" w15:restartNumberingAfterBreak="0">
+  <w:abstractNum w:abstractNumId="15" w15:restartNumberingAfterBreak="0">
     <w:nsid w:val="25073288"/>
     <w:multiLevelType w:val="hybridMultilevel"/>
     <w:tmpl w:val="2236CCCA"/>
@@ -7614,7 +8110,7 @@
       </w:pPr>
     </w:lvl>
   </w:abstractNum>
-  <w:abstractNum w:abstractNumId="15" w15:restartNumberingAfterBreak="0">
+  <w:abstractNum w:abstractNumId="16" w15:restartNumberingAfterBreak="0">
     <w:nsid w:val="27164162"/>
     <w:multiLevelType w:val="multilevel"/>
     <w:tmpl w:val="2C529388"/>
@@ -7763,7 +8259,7 @@
       </w:rPr>
     </w:lvl>
   </w:abstractNum>
-  <w:abstractNum w:abstractNumId="16" w15:restartNumberingAfterBreak="0">
+  <w:abstractNum w:abstractNumId="17" w15:restartNumberingAfterBreak="0">
     <w:nsid w:val="292F33A7"/>
     <w:multiLevelType w:val="multilevel"/>
     <w:tmpl w:val="2470418A"/>
@@ -7886,7 +8382,7 @@
       </w:rPr>
     </w:lvl>
   </w:abstractNum>
-  <w:abstractNum w:abstractNumId="17" w15:restartNumberingAfterBreak="0">
+  <w:abstractNum w:abstractNumId="18" w15:restartNumberingAfterBreak="0">
     <w:nsid w:val="2B4F24B2"/>
     <w:multiLevelType w:val="multilevel"/>
     <w:tmpl w:val="1490282A"/>
@@ -8035,7 +8531,7 @@
       </w:rPr>
     </w:lvl>
   </w:abstractNum>
-  <w:abstractNum w:abstractNumId="18" w15:restartNumberingAfterBreak="0">
+  <w:abstractNum w:abstractNumId="19" w15:restartNumberingAfterBreak="0">
     <w:nsid w:val="2E604FCC"/>
     <w:multiLevelType w:val="hybridMultilevel"/>
     <w:tmpl w:val="4F26DA72"/>
@@ -8124,7 +8620,7 @@
       </w:pPr>
     </w:lvl>
   </w:abstractNum>
-  <w:abstractNum w:abstractNumId="19" w15:restartNumberingAfterBreak="0">
+  <w:abstractNum w:abstractNumId="20" w15:restartNumberingAfterBreak="0">
     <w:nsid w:val="316E7C5C"/>
     <w:multiLevelType w:val="multilevel"/>
     <w:tmpl w:val="608E9FEA"/>
@@ -8273,7 +8769,7 @@
       </w:rPr>
     </w:lvl>
   </w:abstractNum>
-  <w:abstractNum w:abstractNumId="20" w15:restartNumberingAfterBreak="0">
+  <w:abstractNum w:abstractNumId="21" w15:restartNumberingAfterBreak="0">
     <w:nsid w:val="32BB6D48"/>
     <w:multiLevelType w:val="multilevel"/>
     <w:tmpl w:val="8A2C1B0C"/>
@@ -8422,7 +8918,7 @@
       </w:rPr>
     </w:lvl>
   </w:abstractNum>
-  <w:abstractNum w:abstractNumId="21" w15:restartNumberingAfterBreak="0">
+  <w:abstractNum w:abstractNumId="22" w15:restartNumberingAfterBreak="0">
     <w:nsid w:val="34486362"/>
     <w:multiLevelType w:val="multilevel"/>
     <w:tmpl w:val="E9C84026"/>
@@ -8571,7 +9067,7 @@
       </w:rPr>
     </w:lvl>
   </w:abstractNum>
-  <w:abstractNum w:abstractNumId="22" w15:restartNumberingAfterBreak="0">
+  <w:abstractNum w:abstractNumId="23" w15:restartNumberingAfterBreak="0">
     <w:nsid w:val="35DC05C5"/>
     <w:multiLevelType w:val="hybridMultilevel"/>
     <w:tmpl w:val="28DCC414"/>
@@ -8657,7 +9153,156 @@
       </w:pPr>
     </w:lvl>
   </w:abstractNum>
-  <w:abstractNum w:abstractNumId="23" w15:restartNumberingAfterBreak="0">
+  <w:abstractNum w:abstractNumId="24" w15:restartNumberingAfterBreak="0">
+    <w:nsid w:val="37921A15"/>
+    <w:multiLevelType w:val="multilevel"/>
+    <w:tmpl w:val="824AF9BE"/>
+    <w:lvl w:ilvl="0">
+      <w:start w:val="1"/>
+      <w:numFmt w:val="bullet"/>
+      <w:lvlText w:val=""/>
+      <w:lvlJc w:val="left"/>
+      <w:pPr>
+        <w:tabs>
+          <w:tab w:val="num" w:pos="720"/>
+        </w:tabs>
+        <w:ind w:left="720" w:hanging="360"/>
+      </w:pPr>
+      <w:rPr>
+        <w:rFonts w:ascii="Symbol" w:hAnsi="Symbol" w:hint="default"/>
+        <w:sz w:val="20"/>
+      </w:rPr>
+    </w:lvl>
+    <w:lvl w:ilvl="1" w:tentative="1">
+      <w:start w:val="1"/>
+      <w:numFmt w:val="bullet"/>
+      <w:lvlText w:val="o"/>
+      <w:lvlJc w:val="left"/>
+      <w:pPr>
+        <w:tabs>
+          <w:tab w:val="num" w:pos="1440"/>
+        </w:tabs>
+        <w:ind w:left="1440" w:hanging="360"/>
+      </w:pPr>
+      <w:rPr>
+        <w:rFonts w:ascii="Courier New" w:hAnsi="Courier New" w:hint="default"/>
+        <w:sz w:val="20"/>
+      </w:rPr>
+    </w:lvl>
+    <w:lvl w:ilvl="2" w:tentative="1">
+      <w:start w:val="1"/>
+      <w:numFmt w:val="bullet"/>
+      <w:lvlText w:val=""/>
+      <w:lvlJc w:val="left"/>
+      <w:pPr>
+        <w:tabs>
+          <w:tab w:val="num" w:pos="2160"/>
+        </w:tabs>
+        <w:ind w:left="2160" w:hanging="360"/>
+      </w:pPr>
+      <w:rPr>
+        <w:rFonts w:ascii="Wingdings" w:hAnsi="Wingdings" w:hint="default"/>
+        <w:sz w:val="20"/>
+      </w:rPr>
+    </w:lvl>
+    <w:lvl w:ilvl="3" w:tentative="1">
+      <w:start w:val="1"/>
+      <w:numFmt w:val="bullet"/>
+      <w:lvlText w:val=""/>
+      <w:lvlJc w:val="left"/>
+      <w:pPr>
+        <w:tabs>
+          <w:tab w:val="num" w:pos="2880"/>
+        </w:tabs>
+        <w:ind w:left="2880" w:hanging="360"/>
+      </w:pPr>
+      <w:rPr>
+        <w:rFonts w:ascii="Wingdings" w:hAnsi="Wingdings" w:hint="default"/>
+        <w:sz w:val="20"/>
+      </w:rPr>
+    </w:lvl>
+    <w:lvl w:ilvl="4" w:tentative="1">
+      <w:start w:val="1"/>
+      <w:numFmt w:val="bullet"/>
+      <w:lvlText w:val=""/>
+      <w:lvlJc w:val="left"/>
+      <w:pPr>
+        <w:tabs>
+          <w:tab w:val="num" w:pos="3600"/>
+        </w:tabs>
+        <w:ind w:left="3600" w:hanging="360"/>
+      </w:pPr>
+      <w:rPr>
+        <w:rFonts w:ascii="Wingdings" w:hAnsi="Wingdings" w:hint="default"/>
+        <w:sz w:val="20"/>
+      </w:rPr>
+    </w:lvl>
+    <w:lvl w:ilvl="5" w:tentative="1">
+      <w:start w:val="1"/>
+      <w:numFmt w:val="bullet"/>
+      <w:lvlText w:val=""/>
+      <w:lvlJc w:val="left"/>
+      <w:pPr>
+        <w:tabs>
+          <w:tab w:val="num" w:pos="4320"/>
+        </w:tabs>
+        <w:ind w:left="4320" w:hanging="360"/>
+      </w:pPr>
+      <w:rPr>
+        <w:rFonts w:ascii="Wingdings" w:hAnsi="Wingdings" w:hint="default"/>
+        <w:sz w:val="20"/>
+      </w:rPr>
+    </w:lvl>
+    <w:lvl w:ilvl="6" w:tentative="1">
+      <w:start w:val="1"/>
+      <w:numFmt w:val="bullet"/>
+      <w:lvlText w:val=""/>
+      <w:lvlJc w:val="left"/>
+      <w:pPr>
+        <w:tabs>
+          <w:tab w:val="num" w:pos="5040"/>
+        </w:tabs>
+        <w:ind w:left="5040" w:hanging="360"/>
+      </w:pPr>
+      <w:rPr>
+        <w:rFonts w:ascii="Wingdings" w:hAnsi="Wingdings" w:hint="default"/>
+        <w:sz w:val="20"/>
+      </w:rPr>
+    </w:lvl>
+    <w:lvl w:ilvl="7" w:tentative="1">
+      <w:start w:val="1"/>
+      <w:numFmt w:val="bullet"/>
+      <w:lvlText w:val=""/>
+      <w:lvlJc w:val="left"/>
+      <w:pPr>
+        <w:tabs>
+          <w:tab w:val="num" w:pos="5760"/>
+        </w:tabs>
+        <w:ind w:left="5760" w:hanging="360"/>
+      </w:pPr>
+      <w:rPr>
+        <w:rFonts w:ascii="Wingdings" w:hAnsi="Wingdings" w:hint="default"/>
+        <w:sz w:val="20"/>
+      </w:rPr>
+    </w:lvl>
+    <w:lvl w:ilvl="8" w:tentative="1">
+      <w:start w:val="1"/>
+      <w:numFmt w:val="bullet"/>
+      <w:lvlText w:val=""/>
+      <w:lvlJc w:val="left"/>
+      <w:pPr>
+        <w:tabs>
+          <w:tab w:val="num" w:pos="6480"/>
+        </w:tabs>
+        <w:ind w:left="6480" w:hanging="360"/>
+      </w:pPr>
+      <w:rPr>
+        <w:rFonts w:ascii="Wingdings" w:hAnsi="Wingdings" w:hint="default"/>
+        <w:sz w:val="20"/>
+      </w:rPr>
+    </w:lvl>
+  </w:abstractNum>
+  <w:abstractNum w:abstractNumId="25" w15:restartNumberingAfterBreak="0">
     <w:nsid w:val="398A23FB"/>
     <w:multiLevelType w:val="hybridMultilevel"/>
     <w:tmpl w:val="7974E150"/>
@@ -8747,7 +9392,7 @@
       </w:pPr>
     </w:lvl>
   </w:abstractNum>
-  <w:abstractNum w:abstractNumId="24" w15:restartNumberingAfterBreak="0">
+  <w:abstractNum w:abstractNumId="26" w15:restartNumberingAfterBreak="0">
     <w:nsid w:val="42C37385"/>
     <w:multiLevelType w:val="multilevel"/>
     <w:tmpl w:val="2C5C0B90"/>
@@ -8896,7 +9541,7 @@
       </w:rPr>
     </w:lvl>
   </w:abstractNum>
-  <w:abstractNum w:abstractNumId="25" w15:restartNumberingAfterBreak="0">
+  <w:abstractNum w:abstractNumId="27" w15:restartNumberingAfterBreak="0">
     <w:nsid w:val="491C0132"/>
     <w:multiLevelType w:val="multilevel"/>
     <w:tmpl w:val="16F2B65C"/>
@@ -9045,7 +9690,7 @@
       </w:rPr>
     </w:lvl>
   </w:abstractNum>
-  <w:abstractNum w:abstractNumId="26" w15:restartNumberingAfterBreak="0">
+  <w:abstractNum w:abstractNumId="28" w15:restartNumberingAfterBreak="0">
     <w:nsid w:val="4C2C092A"/>
     <w:multiLevelType w:val="multilevel"/>
     <w:tmpl w:val="76565FE6"/>
@@ -9194,7 +9839,7 @@
       </w:rPr>
     </w:lvl>
   </w:abstractNum>
-  <w:abstractNum w:abstractNumId="27" w15:restartNumberingAfterBreak="0">
+  <w:abstractNum w:abstractNumId="29" w15:restartNumberingAfterBreak="0">
     <w:nsid w:val="4DF92114"/>
     <w:multiLevelType w:val="multilevel"/>
     <w:tmpl w:val="4E4E8888"/>
@@ -9307,7 +9952,7 @@
       </w:pPr>
     </w:lvl>
   </w:abstractNum>
-  <w:abstractNum w:abstractNumId="28" w15:restartNumberingAfterBreak="0">
+  <w:abstractNum w:abstractNumId="30" w15:restartNumberingAfterBreak="0">
     <w:nsid w:val="4F703531"/>
     <w:multiLevelType w:val="multilevel"/>
     <w:tmpl w:val="C5CCB068"/>
@@ -9456,7 +10101,7 @@
       </w:rPr>
     </w:lvl>
   </w:abstractNum>
-  <w:abstractNum w:abstractNumId="29" w15:restartNumberingAfterBreak="0">
+  <w:abstractNum w:abstractNumId="31" w15:restartNumberingAfterBreak="0">
     <w:nsid w:val="5175291D"/>
     <w:multiLevelType w:val="multilevel"/>
     <w:tmpl w:val="FA727DF0"/>
@@ -9569,7 +10214,7 @@
       </w:pPr>
     </w:lvl>
   </w:abstractNum>
-  <w:abstractNum w:abstractNumId="30" w15:restartNumberingAfterBreak="0">
+  <w:abstractNum w:abstractNumId="32" w15:restartNumberingAfterBreak="0">
     <w:nsid w:val="52BD5F90"/>
     <w:multiLevelType w:val="multilevel"/>
     <w:tmpl w:val="D44E40A2"/>
@@ -9718,7 +10363,7 @@
       </w:rPr>
     </w:lvl>
   </w:abstractNum>
-  <w:abstractNum w:abstractNumId="31" w15:restartNumberingAfterBreak="0">
+  <w:abstractNum w:abstractNumId="33" w15:restartNumberingAfterBreak="0">
     <w:nsid w:val="561E0028"/>
     <w:multiLevelType w:val="hybridMultilevel"/>
     <w:tmpl w:val="3C0A9468"/>
@@ -9804,7 +10449,7 @@
       </w:pPr>
     </w:lvl>
   </w:abstractNum>
-  <w:abstractNum w:abstractNumId="32" w15:restartNumberingAfterBreak="0">
+  <w:abstractNum w:abstractNumId="34" w15:restartNumberingAfterBreak="0">
     <w:nsid w:val="57813C9A"/>
     <w:multiLevelType w:val="multilevel"/>
     <w:tmpl w:val="574C78DE"/>
@@ -9953,7 +10598,7 @@
       </w:rPr>
     </w:lvl>
   </w:abstractNum>
-  <w:abstractNum w:abstractNumId="33" w15:restartNumberingAfterBreak="0">
+  <w:abstractNum w:abstractNumId="35" w15:restartNumberingAfterBreak="0">
     <w:nsid w:val="5A2E55A3"/>
     <w:multiLevelType w:val="multilevel"/>
     <w:tmpl w:val="4560C5DA"/>
@@ -10102,7 +10747,7 @@
       </w:rPr>
     </w:lvl>
   </w:abstractNum>
-  <w:abstractNum w:abstractNumId="34" w15:restartNumberingAfterBreak="0">
+  <w:abstractNum w:abstractNumId="36" w15:restartNumberingAfterBreak="0">
     <w:nsid w:val="5AD13D91"/>
     <w:multiLevelType w:val="multilevel"/>
     <w:tmpl w:val="3C086E6C"/>
@@ -10251,7 +10896,7 @@
       </w:rPr>
     </w:lvl>
   </w:abstractNum>
-  <w:abstractNum w:abstractNumId="35" w15:restartNumberingAfterBreak="0">
+  <w:abstractNum w:abstractNumId="37" w15:restartNumberingAfterBreak="0">
     <w:nsid w:val="5C0A3C65"/>
     <w:multiLevelType w:val="multilevel"/>
     <w:tmpl w:val="0B5C184C"/>
@@ -10385,7 +11030,7 @@
       </w:rPr>
     </w:lvl>
   </w:abstractNum>
-  <w:abstractNum w:abstractNumId="36" w15:restartNumberingAfterBreak="0">
+  <w:abstractNum w:abstractNumId="38" w15:restartNumberingAfterBreak="0">
     <w:nsid w:val="5D42683B"/>
     <w:multiLevelType w:val="hybridMultilevel"/>
     <w:tmpl w:val="FF0E5DAC"/>
@@ -10471,7 +11116,7 @@
       </w:pPr>
     </w:lvl>
   </w:abstractNum>
-  <w:abstractNum w:abstractNumId="37" w15:restartNumberingAfterBreak="0">
+  <w:abstractNum w:abstractNumId="39" w15:restartNumberingAfterBreak="0">
     <w:nsid w:val="5D8166B7"/>
     <w:multiLevelType w:val="multilevel"/>
     <w:tmpl w:val="765E6D46"/>
@@ -10620,7 +11265,7 @@
       </w:rPr>
     </w:lvl>
   </w:abstractNum>
-  <w:abstractNum w:abstractNumId="38" w15:restartNumberingAfterBreak="0">
+  <w:abstractNum w:abstractNumId="40" w15:restartNumberingAfterBreak="0">
     <w:nsid w:val="5E47100C"/>
     <w:multiLevelType w:val="multilevel"/>
     <w:tmpl w:val="91029648"/>
@@ -10769,7 +11414,7 @@
       </w:rPr>
     </w:lvl>
   </w:abstractNum>
-  <w:abstractNum w:abstractNumId="39" w15:restartNumberingAfterBreak="0">
+  <w:abstractNum w:abstractNumId="41" w15:restartNumberingAfterBreak="0">
     <w:nsid w:val="670B5AF5"/>
     <w:multiLevelType w:val="multilevel"/>
     <w:tmpl w:val="4C6C25A6"/>
@@ -10918,7 +11563,7 @@
       </w:rPr>
     </w:lvl>
   </w:abstractNum>
-  <w:abstractNum w:abstractNumId="40" w15:restartNumberingAfterBreak="0">
+  <w:abstractNum w:abstractNumId="42" w15:restartNumberingAfterBreak="0">
     <w:nsid w:val="785E0A23"/>
     <w:multiLevelType w:val="multilevel"/>
     <w:tmpl w:val="3A9E1E5A"/>
@@ -11068,28 +11713,28 @@
     </w:lvl>
   </w:abstractNum>
   <w:num w:numId="1" w16cid:durableId="73166230">
-    <w:abstractNumId w:val="13"/>
+    <w:abstractNumId w:val="14"/>
   </w:num>
   <w:num w:numId="2" w16cid:durableId="926117157">
-    <w:abstractNumId w:val="21"/>
+    <w:abstractNumId w:val="22"/>
   </w:num>
   <w:num w:numId="3" w16cid:durableId="529219178">
-    <w:abstractNumId w:val="23"/>
+    <w:abstractNumId w:val="25"/>
   </w:num>
   <w:num w:numId="4" w16cid:durableId="1388184799">
-    <w:abstractNumId w:val="14"/>
+    <w:abstractNumId w:val="15"/>
   </w:num>
   <w:num w:numId="5" w16cid:durableId="132598697">
-    <w:abstractNumId w:val="31"/>
+    <w:abstractNumId w:val="33"/>
   </w:num>
   <w:num w:numId="6" w16cid:durableId="61024830">
-    <w:abstractNumId w:val="22"/>
+    <w:abstractNumId w:val="23"/>
   </w:num>
   <w:num w:numId="7" w16cid:durableId="922302567">
     <w:abstractNumId w:val="5"/>
   </w:num>
   <w:num w:numId="8" w16cid:durableId="1773940477">
-    <w:abstractNumId w:val="36"/>
+    <w:abstractNumId w:val="38"/>
   </w:num>
   <w:num w:numId="9" w16cid:durableId="348482887">
     <w:abstractNumId w:val="0"/>
@@ -11098,7 +11743,7 @@
     <w:abstractNumId w:val="8"/>
   </w:num>
   <w:num w:numId="11" w16cid:durableId="2126996383">
-    <w:abstractNumId w:val="18"/>
+    <w:abstractNumId w:val="19"/>
   </w:num>
   <w:num w:numId="12" w16cid:durableId="2084637451">
     <w:abstractNumId w:val="10"/>
@@ -11107,73 +11752,73 @@
     <w:abstractNumId w:val="7"/>
   </w:num>
   <w:num w:numId="14" w16cid:durableId="778447659">
-    <w:abstractNumId w:val="27"/>
+    <w:abstractNumId w:val="29"/>
   </w:num>
   <w:num w:numId="15" w16cid:durableId="1958029070">
-    <w:abstractNumId w:val="29"/>
+    <w:abstractNumId w:val="31"/>
   </w:num>
   <w:num w:numId="16" w16cid:durableId="483358826">
     <w:abstractNumId w:val="4"/>
   </w:num>
   <w:num w:numId="17" w16cid:durableId="1767262221">
-    <w:abstractNumId w:val="35"/>
+    <w:abstractNumId w:val="37"/>
   </w:num>
   <w:num w:numId="18" w16cid:durableId="288510722">
-    <w:abstractNumId w:val="16"/>
+    <w:abstractNumId w:val="17"/>
   </w:num>
   <w:num w:numId="19" w16cid:durableId="1900624996">
     <w:abstractNumId w:val="2"/>
   </w:num>
   <w:num w:numId="20" w16cid:durableId="1581720276">
-    <w:abstractNumId w:val="39"/>
+    <w:abstractNumId w:val="41"/>
   </w:num>
   <w:num w:numId="21" w16cid:durableId="1273588952">
-    <w:abstractNumId w:val="26"/>
+    <w:abstractNumId w:val="28"/>
   </w:num>
   <w:num w:numId="22" w16cid:durableId="2073236847">
-    <w:abstractNumId w:val="30"/>
+    <w:abstractNumId w:val="32"/>
   </w:num>
   <w:num w:numId="23" w16cid:durableId="1031999561">
-    <w:abstractNumId w:val="25"/>
+    <w:abstractNumId w:val="27"/>
   </w:num>
   <w:num w:numId="24" w16cid:durableId="614604886">
     <w:abstractNumId w:val="6"/>
   </w:num>
   <w:num w:numId="25" w16cid:durableId="228465790">
-    <w:abstractNumId w:val="20"/>
+    <w:abstractNumId w:val="21"/>
   </w:num>
   <w:num w:numId="26" w16cid:durableId="2017001478">
     <w:abstractNumId w:val="1"/>
   </w:num>
   <w:num w:numId="27" w16cid:durableId="838083092">
-    <w:abstractNumId w:val="32"/>
+    <w:abstractNumId w:val="34"/>
   </w:num>
   <w:num w:numId="28" w16cid:durableId="88626750">
-    <w:abstractNumId w:val="12"/>
+    <w:abstractNumId w:val="13"/>
   </w:num>
   <w:num w:numId="29" w16cid:durableId="1508715085">
-    <w:abstractNumId w:val="33"/>
+    <w:abstractNumId w:val="35"/>
   </w:num>
   <w:num w:numId="30" w16cid:durableId="1971594141">
-    <w:abstractNumId w:val="40"/>
+    <w:abstractNumId w:val="42"/>
   </w:num>
   <w:num w:numId="31" w16cid:durableId="1357079680">
-    <w:abstractNumId w:val="37"/>
+    <w:abstractNumId w:val="39"/>
   </w:num>
   <w:num w:numId="32" w16cid:durableId="270628802">
     <w:abstractNumId w:val="9"/>
   </w:num>
   <w:num w:numId="33" w16cid:durableId="605159691">
-    <w:abstractNumId w:val="17"/>
+    <w:abstractNumId w:val="18"/>
   </w:num>
   <w:num w:numId="34" w16cid:durableId="393430641">
-    <w:abstractNumId w:val="15"/>
+    <w:abstractNumId w:val="16"/>
   </w:num>
   <w:num w:numId="35" w16cid:durableId="1778863183">
-    <w:abstractNumId w:val="24"/>
+    <w:abstractNumId w:val="26"/>
   </w:num>
   <w:num w:numId="36" w16cid:durableId="1231960501">
-    <w:abstractNumId w:val="34"/>
+    <w:abstractNumId w:val="36"/>
   </w:num>
   <w:num w:numId="37" w16cid:durableId="722948895">
     <w:abstractNumId w:val="11"/>
@@ -11182,13 +11827,19 @@
     <w:abstractNumId w:val="3"/>
   </w:num>
   <w:num w:numId="39" w16cid:durableId="1688211074">
-    <w:abstractNumId w:val="38"/>
+    <w:abstractNumId w:val="40"/>
   </w:num>
   <w:num w:numId="40" w16cid:durableId="549109">
-    <w:abstractNumId w:val="28"/>
+    <w:abstractNumId w:val="30"/>
   </w:num>
   <w:num w:numId="41" w16cid:durableId="1108349465">
-    <w:abstractNumId w:val="19"/>
+    <w:abstractNumId w:val="20"/>
+  </w:num>
+  <w:num w:numId="42" w16cid:durableId="1067458329">
+    <w:abstractNumId w:val="12"/>
+  </w:num>
+  <w:num w:numId="43" w16cid:durableId="1136798255">
+    <w:abstractNumId w:val="24"/>
   </w:num>
 </w:numbering>
 </file>
@@ -12780,9 +13431,11 @@
     <w:rsid w:val="004E2139"/>
     <w:rsid w:val="00511296"/>
     <w:rsid w:val="005A5692"/>
+    <w:rsid w:val="005F3EEF"/>
     <w:rsid w:val="0061242D"/>
     <w:rsid w:val="007B4100"/>
     <w:rsid w:val="008F1BD4"/>
+    <w:rsid w:val="00AE180A"/>
     <w:rsid w:val="00C62CF8"/>
     <w:rsid w:val="00C92194"/>
     <w:rsid w:val="00D11E5B"/>

</xml_diff>

<commit_message>
Update 01 - Business Requirements Documents (BRD)
Updated BRD and add System Context diagram and reference document link
</commit_message>
<xml_diff>
--- a/02 - LMS-SysCollege/04 - Documents/01 - Business Requirements Document (BRD).docx
+++ b/02 - LMS-SysCollege/04 - Documents/01 - Business Requirements Document (BRD).docx
@@ -5175,19 +5175,7 @@
         <w:rPr>
           <w:rFonts w:ascii="Arial" w:hAnsi="Arial" w:cs="Arial"/>
         </w:rPr>
-        <w:t xml:space="preserve"> P</w:t>
-      </w:r>
-      <w:r>
-        <w:rPr>
-          <w:rFonts w:ascii="Arial" w:hAnsi="Arial" w:cs="Arial"/>
-        </w:rPr>
-        <w:t xml:space="preserve">rioritization </w:t>
-      </w:r>
-      <w:r>
-        <w:rPr>
-          <w:rFonts w:ascii="Arial" w:hAnsi="Arial" w:cs="Arial"/>
-        </w:rPr>
-        <w:t xml:space="preserve">Matrix </w:t>
+        <w:t xml:space="preserve"> Prioritization Matrix </w:t>
       </w:r>
       <w:r>
         <w:rPr>
@@ -7790,21 +7778,7 @@
         <w:rPr>
           <w:rFonts w:ascii="Arial" w:hAnsi="Arial" w:cs="Arial"/>
         </w:rPr>
-        <w:t xml:space="preserve">Appendix A: </w:t>
-      </w:r>
-      <w:proofErr w:type="spellStart"/>
-      <w:r>
-        <w:rPr>
-          <w:rFonts w:ascii="Arial" w:hAnsi="Arial" w:cs="Arial"/>
-        </w:rPr>
-        <w:t>MoSCoW</w:t>
-      </w:r>
-      <w:proofErr w:type="spellEnd"/>
-      <w:r>
-        <w:rPr>
-          <w:rFonts w:ascii="Arial" w:hAnsi="Arial" w:cs="Arial"/>
-        </w:rPr>
-        <w:t xml:space="preserve"> Prioritization Matrix</w:t>
+        <w:t>Appendix A: System Context Diagram</w:t>
       </w:r>
     </w:p>
     <w:p>
@@ -7828,7 +7802,69 @@
         <w:rPr>
           <w:rFonts w:ascii="Arial" w:hAnsi="Arial" w:cs="Arial"/>
         </w:rPr>
-        <w:t>Appendix B: Business Process Flow</w:t>
+        <w:t xml:space="preserve">Appendix </w:t>
+      </w:r>
+      <w:r>
+        <w:rPr>
+          <w:rFonts w:ascii="Arial" w:hAnsi="Arial" w:cs="Arial"/>
+        </w:rPr>
+        <w:t>B</w:t>
+      </w:r>
+      <w:r>
+        <w:rPr>
+          <w:rFonts w:ascii="Arial" w:hAnsi="Arial" w:cs="Arial"/>
+        </w:rPr>
+        <w:t xml:space="preserve">: </w:t>
+      </w:r>
+      <w:proofErr w:type="spellStart"/>
+      <w:r>
+        <w:rPr>
+          <w:rFonts w:ascii="Arial" w:hAnsi="Arial" w:cs="Arial"/>
+        </w:rPr>
+        <w:t>MoSCoW</w:t>
+      </w:r>
+      <w:proofErr w:type="spellEnd"/>
+      <w:r>
+        <w:rPr>
+          <w:rFonts w:ascii="Arial" w:hAnsi="Arial" w:cs="Arial"/>
+        </w:rPr>
+        <w:t xml:space="preserve"> Prioritization Matrix</w:t>
+      </w:r>
+    </w:p>
+    <w:p>
+      <w:pPr>
+        <w:pStyle w:val="ListParagraph"/>
+        <w:numPr>
+          <w:ilvl w:val="1"/>
+          <w:numId w:val="52"/>
+        </w:numPr>
+        <w:tabs>
+          <w:tab w:val="left" w:pos="0"/>
+        </w:tabs>
+        <w:spacing w:line="360" w:lineRule="auto"/>
+        <w:ind w:firstLine="0"/>
+        <w:jc w:val="both"/>
+        <w:rPr>
+          <w:rFonts w:ascii="Arial" w:hAnsi="Arial" w:cs="Arial"/>
+        </w:rPr>
+      </w:pPr>
+      <w:r>
+        <w:rPr>
+          <w:rFonts w:ascii="Arial" w:hAnsi="Arial" w:cs="Arial"/>
+        </w:rPr>
+        <w:t xml:space="preserve">Appendix </w:t>
+      </w:r>
+      <w:r>
+        <w:rPr>
+          <w:rFonts w:ascii="Arial" w:hAnsi="Arial" w:cs="Arial"/>
+        </w:rPr>
+        <w:t>C</w:t>
+      </w:r>
+      <w:r>
+        <w:rPr>
+          <w:rFonts w:ascii="Arial" w:hAnsi="Arial" w:cs="Arial"/>
+        </w:rPr>
+        <w:t>: Business Process Flow</w:t>
       </w:r>
     </w:p>
     <w:p>
@@ -7992,8 +8028,45 @@
                 <w:rFonts w:ascii="Arial" w:hAnsi="Arial" w:cs="Arial"/>
                 <w:b w:val="0"/>
                 <w:bCs w:val="0"/>
-              </w:rPr>
-              <w:t>BRD Approval</w:t>
+                <w:caps w:val="0"/>
+              </w:rPr>
+              <w:t>B</w:t>
+            </w:r>
+            <w:r>
+              <w:rPr>
+                <w:rFonts w:ascii="Arial" w:hAnsi="Arial" w:cs="Arial"/>
+                <w:b w:val="0"/>
+                <w:bCs w:val="0"/>
+                <w:caps w:val="0"/>
+              </w:rPr>
+              <w:t>RD</w:t>
+            </w:r>
+            <w:r>
+              <w:rPr>
+                <w:rFonts w:ascii="Arial" w:hAnsi="Arial" w:cs="Arial"/>
+                <w:b w:val="0"/>
+                <w:bCs w:val="0"/>
+                <w:caps w:val="0"/>
+              </w:rPr>
+              <w:t xml:space="preserve"> </w:t>
+            </w:r>
+            <w:r>
+              <w:rPr>
+                <w:rFonts w:ascii="Arial" w:hAnsi="Arial" w:cs="Arial"/>
+                <w:b w:val="0"/>
+                <w:bCs w:val="0"/>
+                <w:caps w:val="0"/>
+              </w:rPr>
+              <w:t>A</w:t>
+            </w:r>
+            <w:r>
+              <w:rPr>
+                <w:rFonts w:ascii="Arial" w:hAnsi="Arial" w:cs="Arial"/>
+                <w:b w:val="0"/>
+                <w:bCs w:val="0"/>
+                <w:caps w:val="0"/>
+              </w:rPr>
+              <w:t>pproval</w:t>
             </w:r>
           </w:p>
         </w:tc>
@@ -8046,8 +8119,45 @@
                 <w:rFonts w:ascii="Arial" w:hAnsi="Arial" w:cs="Arial"/>
                 <w:b w:val="0"/>
                 <w:bCs w:val="0"/>
-              </w:rPr>
-              <w:t>System Design Completion</w:t>
+                <w:caps w:val="0"/>
+              </w:rPr>
+              <w:t xml:space="preserve">System </w:t>
+            </w:r>
+            <w:r>
+              <w:rPr>
+                <w:rFonts w:ascii="Arial" w:hAnsi="Arial" w:cs="Arial"/>
+                <w:b w:val="0"/>
+                <w:bCs w:val="0"/>
+                <w:caps w:val="0"/>
+              </w:rPr>
+              <w:t>D</w:t>
+            </w:r>
+            <w:r>
+              <w:rPr>
+                <w:rFonts w:ascii="Arial" w:hAnsi="Arial" w:cs="Arial"/>
+                <w:b w:val="0"/>
+                <w:bCs w:val="0"/>
+                <w:caps w:val="0"/>
+              </w:rPr>
+              <w:t xml:space="preserve">esign </w:t>
+            </w:r>
+            <w:r>
+              <w:rPr>
+                <w:rFonts w:ascii="Arial" w:hAnsi="Arial" w:cs="Arial"/>
+                <w:b w:val="0"/>
+                <w:bCs w:val="0"/>
+                <w:caps w:val="0"/>
+              </w:rPr>
+              <w:t>C</w:t>
+            </w:r>
+            <w:r>
+              <w:rPr>
+                <w:rFonts w:ascii="Arial" w:hAnsi="Arial" w:cs="Arial"/>
+                <w:b w:val="0"/>
+                <w:bCs w:val="0"/>
+                <w:caps w:val="0"/>
+              </w:rPr>
+              <w:t>ompletion</w:t>
             </w:r>
           </w:p>
         </w:tc>
@@ -8103,8 +8213,27 @@
                 <w:rFonts w:ascii="Arial" w:hAnsi="Arial" w:cs="Arial"/>
                 <w:b w:val="0"/>
                 <w:bCs w:val="0"/>
-              </w:rPr>
-              <w:t>Development Start</w:t>
+                <w:caps w:val="0"/>
+              </w:rPr>
+              <w:t xml:space="preserve">Development </w:t>
+            </w:r>
+            <w:r>
+              <w:rPr>
+                <w:rFonts w:ascii="Arial" w:hAnsi="Arial" w:cs="Arial"/>
+                <w:b w:val="0"/>
+                <w:bCs w:val="0"/>
+                <w:caps w:val="0"/>
+              </w:rPr>
+              <w:t>S</w:t>
+            </w:r>
+            <w:r>
+              <w:rPr>
+                <w:rFonts w:ascii="Arial" w:hAnsi="Arial" w:cs="Arial"/>
+                <w:b w:val="0"/>
+                <w:bCs w:val="0"/>
+                <w:caps w:val="0"/>
+              </w:rPr>
+              <w:t>tart</w:t>
             </w:r>
           </w:p>
         </w:tc>
@@ -8157,8 +8286,27 @@
                 <w:rFonts w:ascii="Arial" w:hAnsi="Arial" w:cs="Arial"/>
                 <w:b w:val="0"/>
                 <w:bCs w:val="0"/>
-              </w:rPr>
-              <w:t>User Testing</w:t>
+                <w:caps w:val="0"/>
+              </w:rPr>
+              <w:t xml:space="preserve">User </w:t>
+            </w:r>
+            <w:r>
+              <w:rPr>
+                <w:rFonts w:ascii="Arial" w:hAnsi="Arial" w:cs="Arial"/>
+                <w:b w:val="0"/>
+                <w:bCs w:val="0"/>
+                <w:caps w:val="0"/>
+              </w:rPr>
+              <w:t>T</w:t>
+            </w:r>
+            <w:r>
+              <w:rPr>
+                <w:rFonts w:ascii="Arial" w:hAnsi="Arial" w:cs="Arial"/>
+                <w:b w:val="0"/>
+                <w:bCs w:val="0"/>
+                <w:caps w:val="0"/>
+              </w:rPr>
+              <w:t>esting</w:t>
             </w:r>
           </w:p>
         </w:tc>
@@ -8214,8 +8362,9 @@
                 <w:rFonts w:ascii="Arial" w:hAnsi="Arial" w:cs="Arial"/>
                 <w:b w:val="0"/>
                 <w:bCs w:val="0"/>
-              </w:rPr>
-              <w:t>Go-Live</w:t>
+                <w:caps w:val="0"/>
+              </w:rPr>
+              <w:t>Go-live</w:t>
             </w:r>
           </w:p>
         </w:tc>
@@ -8585,7 +8734,7 @@
         <w:tc>
           <w:tcPr>
             <w:tcW w:w="6974" w:type="dxa"/>
-            <w:shd w:val="clear" w:color="auto" w:fill="C00000"/>
+            <w:shd w:val="clear" w:color="auto" w:fill="EE0000"/>
             <w:vAlign w:val="center"/>
           </w:tcPr>
           <w:p>
@@ -8606,6 +8755,7 @@
                 <w:rFonts w:ascii="Arial" w:hAnsi="Arial" w:cs="Arial"/>
                 <w:b/>
                 <w:bCs/>
+                <w:color w:val="FFFFFF" w:themeColor="background1"/>
                 <w:sz w:val="28"/>
                 <w:szCs w:val="28"/>
               </w:rPr>
@@ -8616,7 +8766,7 @@
         <w:tc>
           <w:tcPr>
             <w:tcW w:w="6974" w:type="dxa"/>
-            <w:shd w:val="clear" w:color="auto" w:fill="70AD47" w:themeFill="accent6"/>
+            <w:shd w:val="clear" w:color="auto" w:fill="00B050"/>
             <w:vAlign w:val="center"/>
           </w:tcPr>
           <w:p>
@@ -8637,20 +8787,11 @@
                 <w:rFonts w:ascii="Arial" w:hAnsi="Arial" w:cs="Arial"/>
                 <w:b/>
                 <w:bCs/>
+                <w:color w:val="FFFFFF" w:themeColor="background1"/>
                 <w:sz w:val="28"/>
                 <w:szCs w:val="28"/>
               </w:rPr>
-              <w:t xml:space="preserve">SHOULD </w:t>
-            </w:r>
-            <w:r>
-              <w:rPr>
-                <w:rFonts w:ascii="Arial" w:hAnsi="Arial" w:cs="Arial"/>
-                <w:b/>
-                <w:bCs/>
-                <w:sz w:val="28"/>
-                <w:szCs w:val="28"/>
-              </w:rPr>
-              <w:t>HAVE</w:t>
+              <w:t>SHOULD HAVE</w:t>
             </w:r>
           </w:p>
         </w:tc>
@@ -9094,7 +9235,7 @@
         <w:tc>
           <w:tcPr>
             <w:tcW w:w="6974" w:type="dxa"/>
-            <w:shd w:val="clear" w:color="auto" w:fill="FFC000"/>
+            <w:shd w:val="clear" w:color="auto" w:fill="FFD966" w:themeFill="accent4" w:themeFillTint="99"/>
             <w:vAlign w:val="center"/>
           </w:tcPr>
           <w:p>
@@ -9125,7 +9266,7 @@
         <w:tc>
           <w:tcPr>
             <w:tcW w:w="6974" w:type="dxa"/>
-            <w:shd w:val="clear" w:color="auto" w:fill="000000" w:themeFill="text1"/>
+            <w:shd w:val="clear" w:color="auto" w:fill="3B3838" w:themeFill="background2" w:themeFillShade="40"/>
             <w:vAlign w:val="center"/>
           </w:tcPr>
           <w:p>
@@ -18747,6 +18888,7 @@
   <w:style w:type="character" w:default="1" w:styleId="DefaultParagraphFont">
     <w:name w:val="Default Paragraph Font"/>
     <w:uiPriority w:val="1"/>
+    <w:semiHidden/>
     <w:unhideWhenUsed/>
   </w:style>
   <w:style w:type="table" w:default="1" w:styleId="TableNormal">
@@ -19774,9 +19916,11 @@
     <w:rsid w:val="005F3EEF"/>
     <w:rsid w:val="0061242D"/>
     <w:rsid w:val="006259AE"/>
+    <w:rsid w:val="006D3AA8"/>
     <w:rsid w:val="006F4A14"/>
     <w:rsid w:val="00786E27"/>
     <w:rsid w:val="007B4100"/>
+    <w:rsid w:val="007D2435"/>
     <w:rsid w:val="00872776"/>
     <w:rsid w:val="008F1BD4"/>
     <w:rsid w:val="00C62CF8"/>

</xml_diff>

<commit_message>
Update 01 - Business Requirement Document.docx
</commit_message>
<xml_diff>
--- a/02 - LMS-SysCollege/04 - Documents/01 - Business Requirements Document (BRD).docx
+++ b/02 - LMS-SysCollege/04 - Documents/01 - Business Requirements Document (BRD).docx
@@ -9526,7 +9526,19 @@
         <w:rPr>
           <w:rFonts w:ascii="Arial" w:hAnsi="Arial" w:cs="Arial"/>
         </w:rPr>
-        <w:t xml:space="preserve"> A1: </w:t>
+        <w:t xml:space="preserve"> </w:t>
+      </w:r>
+      <w:r>
+        <w:rPr>
+          <w:rFonts w:ascii="Arial" w:hAnsi="Arial" w:cs="Arial"/>
+        </w:rPr>
+        <w:t>B</w:t>
+      </w:r>
+      <w:r>
+        <w:rPr>
+          <w:rFonts w:ascii="Arial" w:hAnsi="Arial" w:cs="Arial"/>
+        </w:rPr>
+        <w:t xml:space="preserve">1: </w:t>
       </w:r>
       <w:proofErr w:type="spellStart"/>
       <w:r>
@@ -9575,6 +9587,205 @@
           <w:rFonts w:ascii="Arial" w:hAnsi="Arial" w:cs="Arial"/>
         </w:rPr>
         <w:t xml:space="preserve"> method (Must Have, Should Have, Could Have, and Won’t Have) to clearly indicate priority and aid in project scope management.</w:t>
+      </w:r>
+    </w:p>
+    <w:p>
+      <w:pPr>
+        <w:jc w:val="right"/>
+        <w:rPr>
+          <w:rFonts w:ascii="Arial" w:hAnsi="Arial" w:cs="Arial"/>
+          <w:b/>
+          <w:bCs/>
+          <w:sz w:val="28"/>
+          <w:szCs w:val="28"/>
+        </w:rPr>
+      </w:pPr>
+      <w:r>
+        <w:rPr>
+          <w:rFonts w:ascii="Arial" w:hAnsi="Arial" w:cs="Arial"/>
+          <w:b/>
+          <w:bCs/>
+          <w:sz w:val="28"/>
+          <w:szCs w:val="28"/>
+        </w:rPr>
+        <w:lastRenderedPageBreak/>
+        <w:t xml:space="preserve">Appendix </w:t>
+      </w:r>
+      <w:r>
+        <w:rPr>
+          <w:rFonts w:ascii="Arial" w:hAnsi="Arial" w:cs="Arial"/>
+          <w:b/>
+          <w:bCs/>
+          <w:sz w:val="28"/>
+          <w:szCs w:val="28"/>
+        </w:rPr>
+        <w:t>C</w:t>
+      </w:r>
+    </w:p>
+    <w:p>
+      <w:pPr>
+        <w:jc w:val="center"/>
+        <w:rPr>
+          <w:rFonts w:ascii="Arial" w:hAnsi="Arial" w:cs="Arial"/>
+          <w:b/>
+          <w:bCs/>
+          <w:sz w:val="28"/>
+          <w:szCs w:val="28"/>
+        </w:rPr>
+      </w:pPr>
+      <w:r>
+        <w:rPr>
+          <w:rFonts w:ascii="Arial" w:hAnsi="Arial" w:cs="Arial"/>
+          <w:b/>
+          <w:bCs/>
+          <w:sz w:val="28"/>
+          <w:szCs w:val="28"/>
+        </w:rPr>
+        <w:t>BUSINESS PROCESS FLOW</w:t>
+      </w:r>
+    </w:p>
+    <w:p>
+      <w:pPr>
+        <w:spacing w:after="0" w:line="240" w:lineRule="auto"/>
+        <w:jc w:val="center"/>
+        <w:rPr>
+          <w:rFonts w:ascii="Arial" w:hAnsi="Arial" w:cs="Arial"/>
+          <w:b/>
+          <w:bCs/>
+          <w:sz w:val="18"/>
+          <w:szCs w:val="18"/>
+        </w:rPr>
+      </w:pPr>
+    </w:p>
+    <w:p>
+      <w:pPr>
+        <w:jc w:val="center"/>
+        <w:rPr>
+          <w:rFonts w:ascii="Arial" w:hAnsi="Arial" w:cs="Arial"/>
+        </w:rPr>
+      </w:pPr>
+      <w:r>
+        <w:rPr>
+          <w:rFonts w:ascii="Arial" w:hAnsi="Arial" w:cs="Arial"/>
+          <w:noProof/>
+        </w:rPr>
+        <w:drawing>
+          <wp:inline distT="0" distB="0" distL="0" distR="0" wp14:anchorId="26AA2C4A" wp14:editId="1B5FB7D8">
+            <wp:extent cx="8086725" cy="4088553"/>
+            <wp:effectExtent l="0" t="0" r="0" b="7620"/>
+            <wp:docPr id="1838686495" name="Picture 6"/>
+            <wp:cNvGraphicFramePr>
+              <a:graphicFrameLocks xmlns:a="http://schemas.openxmlformats.org/drawingml/2006/main" noChangeAspect="1"/>
+            </wp:cNvGraphicFramePr>
+            <a:graphic xmlns:a="http://schemas.openxmlformats.org/drawingml/2006/main">
+              <a:graphicData uri="http://schemas.openxmlformats.org/drawingml/2006/picture">
+                <pic:pic xmlns:pic="http://schemas.openxmlformats.org/drawingml/2006/picture">
+                  <pic:nvPicPr>
+                    <pic:cNvPr id="1838686495" name="Picture 1838686495"/>
+                    <pic:cNvPicPr/>
+                  </pic:nvPicPr>
+                  <pic:blipFill>
+                    <a:blip r:embed="rId15">
+                      <a:extLst>
+                        <a:ext uri="{28A0092B-C50C-407E-A947-70E740481C1C}">
+                          <a14:useLocalDpi xmlns:a14="http://schemas.microsoft.com/office/drawing/2010/main" val="0"/>
+                        </a:ext>
+                      </a:extLst>
+                    </a:blip>
+                    <a:stretch>
+                      <a:fillRect/>
+                    </a:stretch>
+                  </pic:blipFill>
+                  <pic:spPr>
+                    <a:xfrm>
+                      <a:off x="0" y="0"/>
+                      <a:ext cx="8107671" cy="4099143"/>
+                    </a:xfrm>
+                    <a:prstGeom prst="rect">
+                      <a:avLst/>
+                    </a:prstGeom>
+                  </pic:spPr>
+                </pic:pic>
+              </a:graphicData>
+            </a:graphic>
+          </wp:inline>
+        </w:drawing>
+      </w:r>
+    </w:p>
+    <w:p>
+      <w:pPr>
+        <w:jc w:val="center"/>
+        <w:rPr>
+          <w:rFonts w:ascii="Arial" w:hAnsi="Arial" w:cs="Arial"/>
+        </w:rPr>
+      </w:pPr>
+      <w:r>
+        <w:rPr>
+          <w:rFonts w:ascii="Arial" w:hAnsi="Arial" w:cs="Arial"/>
+        </w:rPr>
+        <w:t>Fig</w:t>
+      </w:r>
+      <w:r>
+        <w:rPr>
+          <w:rFonts w:ascii="Arial" w:hAnsi="Arial" w:cs="Arial"/>
+        </w:rPr>
+        <w:t xml:space="preserve"> </w:t>
+      </w:r>
+      <w:r>
+        <w:rPr>
+          <w:rFonts w:ascii="Arial" w:hAnsi="Arial" w:cs="Arial"/>
+        </w:rPr>
+        <w:t>C</w:t>
+      </w:r>
+      <w:r>
+        <w:rPr>
+          <w:rFonts w:ascii="Arial" w:hAnsi="Arial" w:cs="Arial"/>
+        </w:rPr>
+        <w:t xml:space="preserve">1: </w:t>
+      </w:r>
+      <w:r>
+        <w:rPr>
+          <w:rFonts w:ascii="Arial" w:hAnsi="Arial" w:cs="Arial"/>
+        </w:rPr>
+        <w:t xml:space="preserve">Business Process Flow – Swim Line Diagram </w:t>
+      </w:r>
+    </w:p>
+    <w:p>
+      <w:pPr>
+        <w:jc w:val="center"/>
+        <w:rPr>
+          <w:rFonts w:ascii="Arial" w:hAnsi="Arial" w:cs="Arial"/>
+        </w:rPr>
+      </w:pPr>
+      <w:r>
+        <w:rPr>
+          <w:rFonts w:ascii="Arial" w:hAnsi="Arial" w:cs="Arial"/>
+        </w:rPr>
+        <w:t>This diagram visualizes the sequential interaction of faculty, admin staff, students</w:t>
+      </w:r>
+      <w:r>
+        <w:rPr>
+          <w:rFonts w:ascii="Arial" w:hAnsi="Arial" w:cs="Arial"/>
+        </w:rPr>
+        <w:t xml:space="preserve"> and</w:t>
+      </w:r>
+      <w:r>
+        <w:rPr>
+          <w:rFonts w:ascii="Arial" w:hAnsi="Arial" w:cs="Arial"/>
+        </w:rPr>
+        <w:t xml:space="preserve"> </w:t>
+      </w:r>
+      <w:r>
+        <w:rPr>
+          <w:rFonts w:ascii="Arial" w:hAnsi="Arial" w:cs="Arial"/>
+        </w:rPr>
+        <w:t xml:space="preserve">dept heads </w:t>
+      </w:r>
+      <w:r>
+        <w:rPr>
+          <w:rFonts w:ascii="Arial" w:hAnsi="Arial" w:cs="Arial"/>
+        </w:rPr>
+        <w:t>within the LMS, including integration points with external services such as SIS, Turnitin, and Active Directory.</w:t>
       </w:r>
     </w:p>
     <w:sectPr>
@@ -18888,7 +19099,6 @@
   <w:style w:type="character" w:default="1" w:styleId="DefaultParagraphFont">
     <w:name w:val="Default Paragraph Font"/>
     <w:uiPriority w:val="1"/>
-    <w:semiHidden/>
     <w:unhideWhenUsed/>
   </w:style>
   <w:style w:type="table" w:default="1" w:styleId="TableNormal">
@@ -19907,6 +20117,7 @@
     <w:rsid w:val="00117411"/>
     <w:rsid w:val="0015275E"/>
     <w:rsid w:val="001D32B8"/>
+    <w:rsid w:val="001E735B"/>
     <w:rsid w:val="002A12E6"/>
     <w:rsid w:val="004C2116"/>
     <w:rsid w:val="004D28FB"/>
@@ -19916,6 +20127,7 @@
     <w:rsid w:val="005F3EEF"/>
     <w:rsid w:val="0061242D"/>
     <w:rsid w:val="006259AE"/>
+    <w:rsid w:val="00641566"/>
     <w:rsid w:val="006D3AA8"/>
     <w:rsid w:val="006F4A14"/>
     <w:rsid w:val="00786E27"/>

</xml_diff>

<commit_message>
Update 01- Business Requirements Document.docx
</commit_message>
<xml_diff>
--- a/02 - LMS-SysCollege/04 - Documents/01 - Business Requirements Document (BRD).docx
+++ b/02 - LMS-SysCollege/04 - Documents/01 - Business Requirements Document (BRD).docx
@@ -5097,7 +5097,6 @@
         </w:rPr>
         <w:t xml:space="preserve">The following section outlines the major system requirements for the LMS project using the </w:t>
       </w:r>
-      <w:proofErr w:type="spellStart"/>
       <w:r>
         <w:rPr>
           <w:rFonts w:ascii="Arial" w:hAnsi="Arial" w:cs="Arial"/>
@@ -5106,7 +5105,6 @@
         </w:rPr>
         <w:t>MoSCoW</w:t>
       </w:r>
-      <w:proofErr w:type="spellEnd"/>
       <w:r>
         <w:rPr>
           <w:rFonts w:ascii="Arial" w:hAnsi="Arial" w:cs="Arial"/>
@@ -5163,19 +5161,11 @@
         </w:rPr>
         <w:t xml:space="preserve">illustrated in </w:t>
       </w:r>
-      <w:proofErr w:type="spellStart"/>
       <w:r>
         <w:rPr>
           <w:rFonts w:ascii="Arial" w:hAnsi="Arial" w:cs="Arial"/>
         </w:rPr>
-        <w:t>MoSCoW</w:t>
-      </w:r>
-      <w:proofErr w:type="spellEnd"/>
-      <w:r>
-        <w:rPr>
-          <w:rFonts w:ascii="Arial" w:hAnsi="Arial" w:cs="Arial"/>
-        </w:rPr>
-        <w:t xml:space="preserve"> Prioritization Matrix </w:t>
+        <w:t xml:space="preserve">MoSCoW Prioritization Matrix </w:t>
       </w:r>
       <w:r>
         <w:rPr>
@@ -7945,19 +7935,11 @@
         </w:rPr>
         <w:t xml:space="preserve">: </w:t>
       </w:r>
-      <w:proofErr w:type="spellStart"/>
       <w:r>
         <w:rPr>
           <w:rFonts w:ascii="Arial" w:hAnsi="Arial" w:cs="Arial"/>
         </w:rPr>
-        <w:t>MoSCoW</w:t>
-      </w:r>
-      <w:proofErr w:type="spellEnd"/>
-      <w:r>
-        <w:rPr>
-          <w:rFonts w:ascii="Arial" w:hAnsi="Arial" w:cs="Arial"/>
-        </w:rPr>
-        <w:t xml:space="preserve"> Prioritization Matrix</w:t>
+        <w:t>MoSCoW Prioritization Matrix</w:t>
       </w:r>
     </w:p>
     <w:p>
@@ -9669,19 +9651,11 @@
         </w:rPr>
         <w:t xml:space="preserve">1: </w:t>
       </w:r>
-      <w:proofErr w:type="spellStart"/>
       <w:r>
         <w:rPr>
           <w:rFonts w:ascii="Arial" w:hAnsi="Arial" w:cs="Arial"/>
         </w:rPr>
-        <w:t>MoSCoW</w:t>
-      </w:r>
-      <w:proofErr w:type="spellEnd"/>
-      <w:r>
-        <w:rPr>
-          <w:rFonts w:ascii="Arial" w:hAnsi="Arial" w:cs="Arial"/>
-        </w:rPr>
-        <w:t xml:space="preserve"> Prioritization </w:t>
+        <w:t xml:space="preserve">MoSCoW Prioritization </w:t>
       </w:r>
       <w:r>
         <w:rPr>
@@ -9701,21 +9675,7 @@
         <w:rPr>
           <w:rFonts w:ascii="Arial" w:hAnsi="Arial" w:cs="Arial"/>
         </w:rPr>
-        <w:t xml:space="preserve">This matrix categorizes business requirements using the </w:t>
-      </w:r>
-      <w:proofErr w:type="spellStart"/>
-      <w:r>
-        <w:rPr>
-          <w:rFonts w:ascii="Arial" w:hAnsi="Arial" w:cs="Arial"/>
-        </w:rPr>
-        <w:t>MoSCoW</w:t>
-      </w:r>
-      <w:proofErr w:type="spellEnd"/>
-      <w:r>
-        <w:rPr>
-          <w:rFonts w:ascii="Arial" w:hAnsi="Arial" w:cs="Arial"/>
-        </w:rPr>
-        <w:t xml:space="preserve"> method (Must Have, Should Have, Could Have, and Won’t Have) to clearly indicate priority and aid in project scope management.</w:t>
+        <w:t>This matrix categorizes business requirements using the MoSCoW method (Must Have, Should Have, Could Have, and Won’t Have) to clearly indicate priority and aid in project scope management.</w:t>
       </w:r>
     </w:p>
     <w:p>
@@ -9919,6 +9879,88 @@
     </w:p>
     <w:p>
       <w:pPr>
+        <w:jc w:val="center"/>
+        <w:rPr>
+          <w:rFonts w:ascii="Arial" w:hAnsi="Arial" w:cs="Arial"/>
+        </w:rPr>
+      </w:pPr>
+      <w:r>
+        <w:rPr>
+          <w:rFonts w:ascii="Arial" w:hAnsi="Arial" w:cs="Arial"/>
+        </w:rPr>
+        <w:t>Fig</w:t>
+      </w:r>
+      <w:r>
+        <w:rPr>
+          <w:rFonts w:ascii="Arial" w:hAnsi="Arial" w:cs="Arial"/>
+        </w:rPr>
+        <w:t xml:space="preserve"> </w:t>
+      </w:r>
+      <w:r>
+        <w:rPr>
+          <w:rFonts w:ascii="Arial" w:hAnsi="Arial" w:cs="Arial"/>
+        </w:rPr>
+        <w:t>C</w:t>
+      </w:r>
+      <w:r>
+        <w:rPr>
+          <w:rFonts w:ascii="Arial" w:hAnsi="Arial" w:cs="Arial"/>
+        </w:rPr>
+        <w:t xml:space="preserve">1: </w:t>
+      </w:r>
+      <w:r>
+        <w:rPr>
+          <w:rFonts w:ascii="Arial" w:hAnsi="Arial" w:cs="Arial"/>
+        </w:rPr>
+        <w:t>Use Case Diagram</w:t>
+      </w:r>
+      <w:r>
+        <w:rPr>
+          <w:rFonts w:ascii="Arial" w:hAnsi="Arial" w:cs="Arial"/>
+        </w:rPr>
+        <w:t xml:space="preserve"> </w:t>
+      </w:r>
+    </w:p>
+    <w:p>
+      <w:pPr>
+        <w:jc w:val="center"/>
+        <w:rPr>
+          <w:rFonts w:ascii="Arial" w:hAnsi="Arial" w:cs="Arial"/>
+        </w:rPr>
+      </w:pPr>
+      <w:r>
+        <w:rPr>
+          <w:rFonts w:ascii="Arial" w:hAnsi="Arial" w:cs="Arial"/>
+        </w:rPr>
+        <w:t>This diagram visualizes the sequential interaction of faculty, admin staff, students</w:t>
+      </w:r>
+      <w:r>
+        <w:rPr>
+          <w:rFonts w:ascii="Arial" w:hAnsi="Arial" w:cs="Arial"/>
+        </w:rPr>
+        <w:t xml:space="preserve"> and</w:t>
+      </w:r>
+      <w:r>
+        <w:rPr>
+          <w:rFonts w:ascii="Arial" w:hAnsi="Arial" w:cs="Arial"/>
+        </w:rPr>
+        <w:t xml:space="preserve"> </w:t>
+      </w:r>
+      <w:r>
+        <w:rPr>
+          <w:rFonts w:ascii="Arial" w:hAnsi="Arial" w:cs="Arial"/>
+        </w:rPr>
+        <w:t xml:space="preserve">dept heads </w:t>
+      </w:r>
+      <w:r>
+        <w:rPr>
+          <w:rFonts w:ascii="Arial" w:hAnsi="Arial" w:cs="Arial"/>
+        </w:rPr>
+        <w:t>within the LMS, including integration points with external services such as SIS, Turnitin, and Active Directory.</w:t>
+      </w:r>
+    </w:p>
+    <w:p>
+      <w:pPr>
         <w:jc w:val="right"/>
         <w:rPr>
           <w:rFonts w:ascii="Arial" w:hAnsi="Arial" w:cs="Arial"/>
@@ -9928,10 +9970,7 @@
           <w:szCs w:val="28"/>
         </w:rPr>
       </w:pPr>
-    </w:p>
-    <w:p>
-      <w:pPr>
-        <w:jc w:val="right"/>
+      <w:r>
         <w:rPr>
           <w:rFonts w:ascii="Arial" w:hAnsi="Arial" w:cs="Arial"/>
           <w:b/>
@@ -9939,51 +9978,7 @@
           <w:sz w:val="28"/>
           <w:szCs w:val="28"/>
         </w:rPr>
-      </w:pPr>
-    </w:p>
-    <w:p>
-      <w:pPr>
-        <w:jc w:val="right"/>
-        <w:rPr>
-          <w:rFonts w:ascii="Arial" w:hAnsi="Arial" w:cs="Arial"/>
-          <w:b/>
-          <w:bCs/>
-          <w:sz w:val="28"/>
-          <w:szCs w:val="28"/>
-        </w:rPr>
-      </w:pPr>
-    </w:p>
-    <w:p>
-      <w:pPr>
-        <w:jc w:val="right"/>
-        <w:rPr>
-          <w:rFonts w:ascii="Arial" w:hAnsi="Arial" w:cs="Arial"/>
-          <w:b/>
-          <w:bCs/>
-          <w:sz w:val="28"/>
-          <w:szCs w:val="28"/>
-        </w:rPr>
-      </w:pPr>
-    </w:p>
-    <w:p>
-      <w:pPr>
-        <w:jc w:val="right"/>
-        <w:rPr>
-          <w:rFonts w:ascii="Arial" w:hAnsi="Arial" w:cs="Arial"/>
-          <w:b/>
-          <w:bCs/>
-          <w:sz w:val="28"/>
-          <w:szCs w:val="28"/>
-        </w:rPr>
-      </w:pPr>
-      <w:r>
-        <w:rPr>
-          <w:rFonts w:ascii="Arial" w:hAnsi="Arial" w:cs="Arial"/>
-          <w:b/>
-          <w:bCs/>
-          <w:sz w:val="28"/>
-          <w:szCs w:val="28"/>
-        </w:rPr>
+        <w:lastRenderedPageBreak/>
         <w:t xml:space="preserve">Appendix </w:t>
       </w:r>
       <w:r>
@@ -10136,7 +10131,6 @@
         <w:rPr>
           <w:rFonts w:ascii="Arial" w:hAnsi="Arial" w:cs="Arial"/>
         </w:rPr>
-        <w:lastRenderedPageBreak/>
         <w:t>This diagram visualizes the sequential interaction of faculty, admin staff, students</w:t>
       </w:r>
       <w:r>
@@ -20491,11 +20485,11 @@
     <w:rsid w:val="00051D3A"/>
     <w:rsid w:val="00064580"/>
     <w:rsid w:val="00117411"/>
+    <w:rsid w:val="00127274"/>
     <w:rsid w:val="0015275E"/>
     <w:rsid w:val="001D32B8"/>
     <w:rsid w:val="001E735B"/>
     <w:rsid w:val="002A12E6"/>
-    <w:rsid w:val="00305832"/>
     <w:rsid w:val="004C2116"/>
     <w:rsid w:val="004D28FB"/>
     <w:rsid w:val="004E2139"/>

</xml_diff>

<commit_message>
Update 01 - Business Requirements Documents.docx
Include User case diagram as appendix
</commit_message>
<xml_diff>
--- a/02 - LMS-SysCollege/04 - Documents/01 - Business Requirements Document (BRD).docx
+++ b/02 - LMS-SysCollege/04 - Documents/01 - Business Requirements Document (BRD).docx
@@ -5097,6 +5097,7 @@
         </w:rPr>
         <w:t xml:space="preserve">The following section outlines the major system requirements for the LMS project using the </w:t>
       </w:r>
+      <w:proofErr w:type="spellStart"/>
       <w:r>
         <w:rPr>
           <w:rFonts w:ascii="Arial" w:hAnsi="Arial" w:cs="Arial"/>
@@ -5105,6 +5106,7 @@
         </w:rPr>
         <w:t>MoSCoW</w:t>
       </w:r>
+      <w:proofErr w:type="spellEnd"/>
       <w:r>
         <w:rPr>
           <w:rFonts w:ascii="Arial" w:hAnsi="Arial" w:cs="Arial"/>
@@ -5161,11 +5163,19 @@
         </w:rPr>
         <w:t xml:space="preserve">illustrated in </w:t>
       </w:r>
+      <w:proofErr w:type="spellStart"/>
       <w:r>
         <w:rPr>
           <w:rFonts w:ascii="Arial" w:hAnsi="Arial" w:cs="Arial"/>
         </w:rPr>
-        <w:t xml:space="preserve">MoSCoW Prioritization Matrix </w:t>
+        <w:t>MoSCoW</w:t>
+      </w:r>
+      <w:proofErr w:type="spellEnd"/>
+      <w:r>
+        <w:rPr>
+          <w:rFonts w:ascii="Arial" w:hAnsi="Arial" w:cs="Arial"/>
+        </w:rPr>
+        <w:t xml:space="preserve"> Prioritization Matrix </w:t>
       </w:r>
       <w:r>
         <w:rPr>
@@ -7935,11 +7945,19 @@
         </w:rPr>
         <w:t xml:space="preserve">: </w:t>
       </w:r>
+      <w:proofErr w:type="spellStart"/>
       <w:r>
         <w:rPr>
           <w:rFonts w:ascii="Arial" w:hAnsi="Arial" w:cs="Arial"/>
         </w:rPr>
-        <w:t>MoSCoW Prioritization Matrix</w:t>
+        <w:t>MoSCoW</w:t>
+      </w:r>
+      <w:proofErr w:type="spellEnd"/>
+      <w:r>
+        <w:rPr>
+          <w:rFonts w:ascii="Arial" w:hAnsi="Arial" w:cs="Arial"/>
+        </w:rPr>
+        <w:t xml:space="preserve"> Prioritization Matrix</w:t>
       </w:r>
     </w:p>
     <w:p>
@@ -9651,11 +9669,19 @@
         </w:rPr>
         <w:t xml:space="preserve">1: </w:t>
       </w:r>
+      <w:proofErr w:type="spellStart"/>
       <w:r>
         <w:rPr>
           <w:rFonts w:ascii="Arial" w:hAnsi="Arial" w:cs="Arial"/>
         </w:rPr>
-        <w:t xml:space="preserve">MoSCoW Prioritization </w:t>
+        <w:t>MoSCoW</w:t>
+      </w:r>
+      <w:proofErr w:type="spellEnd"/>
+      <w:r>
+        <w:rPr>
+          <w:rFonts w:ascii="Arial" w:hAnsi="Arial" w:cs="Arial"/>
+        </w:rPr>
+        <w:t xml:space="preserve"> Prioritization </w:t>
       </w:r>
       <w:r>
         <w:rPr>
@@ -9675,7 +9701,21 @@
         <w:rPr>
           <w:rFonts w:ascii="Arial" w:hAnsi="Arial" w:cs="Arial"/>
         </w:rPr>
-        <w:t>This matrix categorizes business requirements using the MoSCoW method (Must Have, Should Have, Could Have, and Won’t Have) to clearly indicate priority and aid in project scope management.</w:t>
+        <w:t xml:space="preserve">This matrix categorizes business requirements using the </w:t>
+      </w:r>
+      <w:proofErr w:type="spellStart"/>
+      <w:r>
+        <w:rPr>
+          <w:rFonts w:ascii="Arial" w:hAnsi="Arial" w:cs="Arial"/>
+        </w:rPr>
+        <w:t>MoSCoW</w:t>
+      </w:r>
+      <w:proofErr w:type="spellEnd"/>
+      <w:r>
+        <w:rPr>
+          <w:rFonts w:ascii="Arial" w:hAnsi="Arial" w:cs="Arial"/>
+        </w:rPr>
+        <w:t xml:space="preserve"> method (Must Have, Should Have, Could Have, and Won’t Have) to clearly indicate priority and aid in project scope management.</w:t>
       </w:r>
     </w:p>
     <w:p>
@@ -9744,138 +9784,57 @@
           <w:szCs w:val="28"/>
         </w:rPr>
       </w:pPr>
-    </w:p>
-    <w:p>
-      <w:pPr>
-        <w:jc w:val="right"/>
+      <w:r>
         <w:rPr>
           <w:rFonts w:ascii="Arial" w:hAnsi="Arial" w:cs="Arial"/>
           <w:b/>
           <w:bCs/>
+          <w:noProof/>
           <w:sz w:val="28"/>
           <w:szCs w:val="28"/>
         </w:rPr>
-      </w:pPr>
-    </w:p>
-    <w:p>
-      <w:pPr>
-        <w:jc w:val="right"/>
-        <w:rPr>
-          <w:rFonts w:ascii="Arial" w:hAnsi="Arial" w:cs="Arial"/>
-          <w:b/>
-          <w:bCs/>
-          <w:sz w:val="28"/>
-          <w:szCs w:val="28"/>
-        </w:rPr>
-      </w:pPr>
-    </w:p>
-    <w:p>
-      <w:pPr>
-        <w:jc w:val="right"/>
-        <w:rPr>
-          <w:rFonts w:ascii="Arial" w:hAnsi="Arial" w:cs="Arial"/>
-          <w:b/>
-          <w:bCs/>
-          <w:sz w:val="28"/>
-          <w:szCs w:val="28"/>
-        </w:rPr>
-      </w:pPr>
-    </w:p>
-    <w:p>
-      <w:pPr>
-        <w:jc w:val="right"/>
-        <w:rPr>
-          <w:rFonts w:ascii="Arial" w:hAnsi="Arial" w:cs="Arial"/>
-          <w:b/>
-          <w:bCs/>
-          <w:sz w:val="28"/>
-          <w:szCs w:val="28"/>
-        </w:rPr>
-      </w:pPr>
-    </w:p>
-    <w:p>
-      <w:pPr>
-        <w:jc w:val="right"/>
-        <w:rPr>
-          <w:rFonts w:ascii="Arial" w:hAnsi="Arial" w:cs="Arial"/>
-          <w:b/>
-          <w:bCs/>
-          <w:sz w:val="28"/>
-          <w:szCs w:val="28"/>
-        </w:rPr>
-      </w:pPr>
-    </w:p>
-    <w:p>
-      <w:pPr>
-        <w:jc w:val="right"/>
-        <w:rPr>
-          <w:rFonts w:ascii="Arial" w:hAnsi="Arial" w:cs="Arial"/>
-          <w:b/>
-          <w:bCs/>
-          <w:sz w:val="28"/>
-          <w:szCs w:val="28"/>
-        </w:rPr>
-      </w:pPr>
-    </w:p>
-    <w:p>
-      <w:pPr>
-        <w:jc w:val="right"/>
-        <w:rPr>
-          <w:rFonts w:ascii="Arial" w:hAnsi="Arial" w:cs="Arial"/>
-          <w:b/>
-          <w:bCs/>
-          <w:sz w:val="28"/>
-          <w:szCs w:val="28"/>
-        </w:rPr>
-      </w:pPr>
-    </w:p>
-    <w:p>
-      <w:pPr>
-        <w:jc w:val="right"/>
-        <w:rPr>
-          <w:rFonts w:ascii="Arial" w:hAnsi="Arial" w:cs="Arial"/>
-          <w:b/>
-          <w:bCs/>
-          <w:sz w:val="28"/>
-          <w:szCs w:val="28"/>
-        </w:rPr>
-      </w:pPr>
-    </w:p>
-    <w:p>
-      <w:pPr>
-        <w:jc w:val="right"/>
-        <w:rPr>
-          <w:rFonts w:ascii="Arial" w:hAnsi="Arial" w:cs="Arial"/>
-          <w:b/>
-          <w:bCs/>
-          <w:sz w:val="28"/>
-          <w:szCs w:val="28"/>
-        </w:rPr>
-      </w:pPr>
-    </w:p>
-    <w:p>
-      <w:pPr>
-        <w:jc w:val="right"/>
-        <w:rPr>
-          <w:rFonts w:ascii="Arial" w:hAnsi="Arial" w:cs="Arial"/>
-          <w:b/>
-          <w:bCs/>
-          <w:sz w:val="28"/>
-          <w:szCs w:val="28"/>
-        </w:rPr>
-      </w:pPr>
-    </w:p>
-    <w:p>
-      <w:pPr>
-        <w:jc w:val="right"/>
-        <w:rPr>
-          <w:rFonts w:ascii="Arial" w:hAnsi="Arial" w:cs="Arial"/>
-          <w:b/>
-          <w:bCs/>
-          <w:sz w:val="28"/>
-          <w:szCs w:val="28"/>
-        </w:rPr>
-      </w:pPr>
+        <w:drawing>
+          <wp:inline distT="0" distB="0" distL="0" distR="0" wp14:anchorId="0553320A" wp14:editId="06E93876">
+            <wp:extent cx="4955648" cy="4095750"/>
+            <wp:effectExtent l="0" t="0" r="0" b="0"/>
+            <wp:docPr id="514170399" name="Picture 6"/>
+            <wp:cNvGraphicFramePr>
+              <a:graphicFrameLocks xmlns:a="http://schemas.openxmlformats.org/drawingml/2006/main" noChangeAspect="1"/>
+            </wp:cNvGraphicFramePr>
+            <a:graphic xmlns:a="http://schemas.openxmlformats.org/drawingml/2006/main">
+              <a:graphicData uri="http://schemas.openxmlformats.org/drawingml/2006/picture">
+                <pic:pic xmlns:pic="http://schemas.openxmlformats.org/drawingml/2006/picture">
+                  <pic:nvPicPr>
+                    <pic:cNvPr id="514170399" name="Picture 514170399"/>
+                    <pic:cNvPicPr/>
+                  </pic:nvPicPr>
+                  <pic:blipFill>
+                    <a:blip r:embed="rId15">
+                      <a:extLst>
+                        <a:ext uri="{28A0092B-C50C-407E-A947-70E740481C1C}">
+                          <a14:useLocalDpi xmlns:a14="http://schemas.microsoft.com/office/drawing/2010/main" val="0"/>
+                        </a:ext>
+                      </a:extLst>
+                    </a:blip>
+                    <a:stretch>
+                      <a:fillRect/>
+                    </a:stretch>
+                  </pic:blipFill>
+                  <pic:spPr>
+                    <a:xfrm>
+                      <a:off x="0" y="0"/>
+                      <a:ext cx="4981248" cy="4116908"/>
+                    </a:xfrm>
+                    <a:prstGeom prst="rect">
+                      <a:avLst/>
+                    </a:prstGeom>
+                  </pic:spPr>
+                </pic:pic>
+              </a:graphicData>
+            </a:graphic>
+          </wp:inline>
+        </w:drawing>
+      </w:r>
     </w:p>
     <w:p>
       <w:pPr>
@@ -10055,7 +10014,7 @@
                     <pic:cNvPicPr/>
                   </pic:nvPicPr>
                   <pic:blipFill>
-                    <a:blip r:embed="rId15">
+                    <a:blip r:embed="rId16">
                       <a:extLst>
                         <a:ext uri="{28A0092B-C50C-407E-A947-70E740481C1C}">
                           <a14:useLocalDpi xmlns:a14="http://schemas.microsoft.com/office/drawing/2010/main" val="0"/>
@@ -19469,6 +19428,7 @@
   <w:style w:type="character" w:default="1" w:styleId="DefaultParagraphFont">
     <w:name w:val="Default Paragraph Font"/>
     <w:uiPriority w:val="1"/>
+    <w:semiHidden/>
     <w:unhideWhenUsed/>
   </w:style>
   <w:style w:type="table" w:default="1" w:styleId="TableNormal">
@@ -20505,9 +20465,11 @@
     <w:rsid w:val="007D2435"/>
     <w:rsid w:val="00872776"/>
     <w:rsid w:val="008F1BD4"/>
+    <w:rsid w:val="00BC697D"/>
     <w:rsid w:val="00C62CF8"/>
     <w:rsid w:val="00C92194"/>
     <w:rsid w:val="00D11E5B"/>
+    <w:rsid w:val="00DC66AF"/>
     <w:rsid w:val="00F85D70"/>
     <w:rsid w:val="00F95F68"/>
     <w:rsid w:val="00FD19F6"/>

</xml_diff>